<commit_message>
F1 Punnet squares and comment tidying
</commit_message>
<xml_diff>
--- a/RidlTARE summary.docx
+++ b/RidlTARE summary.docx
@@ -59,23 +59,7 @@
           <w:rFonts w:ascii="Calibri" w:hAnsi="Calibri" w:cs="Calibri"/>
           <w:lang w:val="en"/>
         </w:rPr>
-        <w:t xml:space="preserve"> dominant lethal transgene. Males inheriting the transgene will live, but females will die. If </w:t>
-      </w:r>
-      <w:proofErr w:type="gramStart"/>
-      <w:r>
-        <w:rPr>
-          <w:rFonts w:ascii="Calibri" w:hAnsi="Calibri" w:cs="Calibri"/>
-          <w:lang w:val="en"/>
-        </w:rPr>
-        <w:t>sufficient numbers of</w:t>
-      </w:r>
-      <w:proofErr w:type="gramEnd"/>
-      <w:r>
-        <w:rPr>
-          <w:rFonts w:ascii="Calibri" w:hAnsi="Calibri" w:cs="Calibri"/>
-          <w:lang w:val="en"/>
-        </w:rPr>
-        <w:t xml:space="preserve"> males are released to </w:t>
+        <w:t xml:space="preserve"> dominant lethal transgene. Males inheriting the transgene will live, but females will die. If sufficient numbers of males are released to </w:t>
       </w:r>
       <w:proofErr w:type="spellStart"/>
       <w:r>
@@ -358,10 +342,7 @@
           </w:tcPr>
           <w:p>
             <w:r>
-              <w:t xml:space="preserve">   </w:t>
-            </w:r>
-            <w:r>
-              <w:t>W</w:t>
+              <w:t xml:space="preserve">   W</w:t>
             </w:r>
           </w:p>
         </w:tc>
@@ -396,10 +377,7 @@
           </w:tcPr>
           <w:p>
             <w:r>
-              <w:t>W</w:t>
-            </w:r>
-            <w:r>
-              <w:t>W</w:t>
+              <w:t>WW</w:t>
             </w:r>
           </w:p>
         </w:tc>
@@ -434,10 +412,7 @@
           </w:tcPr>
           <w:p>
             <w:r>
-              <w:t>W</w:t>
-            </w:r>
-            <w:r>
-              <w:t>W</w:t>
+              <w:t>WW</w:t>
             </w:r>
           </w:p>
         </w:tc>
@@ -681,21 +656,7 @@
           <w:rFonts w:cstheme="minorHAnsi"/>
           <w:lang w:val="en"/>
         </w:rPr>
-        <w:t xml:space="preserve"> gene vital to life. </w:t>
-      </w:r>
-      <w:r>
-        <w:rPr>
-          <w:rFonts w:cstheme="minorHAnsi"/>
-          <w:lang w:val="en"/>
-        </w:rPr>
-        <w:t>Those carrying two copies of the disrupted gene will die.</w:t>
-      </w:r>
-      <w:r>
-        <w:rPr>
-          <w:rFonts w:cstheme="minorHAnsi"/>
-          <w:lang w:val="en"/>
-        </w:rPr>
-        <w:t xml:space="preserve"> The “rescue” is an altered version of the target gene which will not be disrupted by the Cas-9 as the gRNA will not target it. This biases inheritance by removing non-drive genes from the population.</w:t>
+        <w:t xml:space="preserve"> gene vital to life. Those carrying two copies of the disrupted gene will die. The “rescue” is an altered version of the target gene which will not be disrupted by the Cas-9 as the gRNA will not target it. This biases inheritance by removing non-drive genes from the population.</w:t>
       </w:r>
     </w:p>
     <w:p>
@@ -744,13 +705,7 @@
         <w:rPr>
           <w:lang w:val="en"/>
         </w:rPr>
-        <w:t xml:space="preserve"> the wild gene</w:t>
-      </w:r>
-      <w:r>
-        <w:rPr>
-          <w:lang w:val="en"/>
-        </w:rPr>
-        <w:t>s</w:t>
+        <w:t xml:space="preserve"> the wild genes</w:t>
       </w:r>
       <w:r>
         <w:rPr>
@@ -799,18 +754,3423 @@
         <w:rPr>
           <w:lang w:val="en"/>
         </w:rPr>
-        <w:t>.</w:t>
-      </w:r>
-      <w:r>
-        <w:rPr>
-          <w:lang w:val="en"/>
-        </w:rPr>
-        <w:t xml:space="preserve"> </w:t>
-      </w:r>
+        <w:t xml:space="preserve">. </w:t>
+      </w:r>
+    </w:p>
+    <w:tbl>
+      <w:tblPr>
+        <w:tblStyle w:val="TableGrid"/>
+        <w:tblpPr w:leftFromText="180" w:rightFromText="180" w:vertAnchor="text" w:horzAnchor="margin" w:tblpY="209"/>
+        <w:tblOverlap w:val="never"/>
+        <w:tblW w:w="9595" w:type="dxa"/>
+        <w:tblLook w:val="04A0" w:firstRow="1" w:lastRow="0" w:firstColumn="1" w:lastColumn="0" w:noHBand="0" w:noVBand="1"/>
+      </w:tblPr>
+      <w:tblGrid>
+        <w:gridCol w:w="2111"/>
+        <w:gridCol w:w="1727"/>
+        <w:gridCol w:w="1919"/>
+        <w:gridCol w:w="1919"/>
+        <w:gridCol w:w="1919"/>
+      </w:tblGrid>
+      <w:tr>
+        <w:trPr>
+          <w:trHeight w:val="1241"/>
+        </w:trPr>
+        <w:tc>
+          <w:tcPr>
+            <w:tcW w:w="2111" w:type="dxa"/>
+            <w:tcBorders>
+              <w:tr2bl w:val="single" w:sz="4" w:space="0" w:color="auto"/>
+            </w:tcBorders>
+          </w:tcPr>
+          <w:p>
+            <w:r>
+              <w:t>F</w:t>
+            </w:r>
+            <w:r>
+              <w:t>emale Parent</w:t>
+            </w:r>
+          </w:p>
+          <w:p>
+            <w:r>
+              <w:t>Cas9</w:t>
+            </w:r>
+            <w:r>
+              <w:rPr>
+                <w:vertAlign w:val="superscript"/>
+              </w:rPr>
+              <w:t>+</w:t>
+            </w:r>
+            <w:r>
+              <w:t xml:space="preserve">       </w:t>
+            </w:r>
+            <w:r>
+              <w:t xml:space="preserve">             </w:t>
+            </w:r>
+          </w:p>
+          <w:p>
+            <w:r>
+              <w:t xml:space="preserve">                        </w:t>
+            </w:r>
+            <w:r>
+              <w:t>Fem</w:t>
+            </w:r>
+            <w:r>
+              <w:t>ale</w:t>
+            </w:r>
+          </w:p>
+          <w:p>
+            <w:pPr>
+              <w:rPr>
+                <w:vertAlign w:val="superscript"/>
+              </w:rPr>
+            </w:pPr>
+            <w:r>
+              <w:t xml:space="preserve">          </w:t>
+            </w:r>
+            <w:r>
+              <w:t xml:space="preserve">   </w:t>
+            </w:r>
+            <w:r>
+              <w:t xml:space="preserve"> </w:t>
+            </w:r>
+            <w:r>
+              <w:t xml:space="preserve"> Parent</w:t>
+            </w:r>
+            <w:r>
+              <w:t xml:space="preserve"> </w:t>
+            </w:r>
+            <w:r>
+              <w:t>Cas9</w:t>
+            </w:r>
+            <w:r>
+              <w:rPr>
+                <w:vertAlign w:val="superscript"/>
+              </w:rPr>
+              <w:t>-</w:t>
+            </w:r>
+          </w:p>
+        </w:tc>
+        <w:tc>
+          <w:tcPr>
+            <w:tcW w:w="1727" w:type="dxa"/>
+            <w:tcBorders>
+              <w:bottom w:val="single" w:sz="4" w:space="0" w:color="auto"/>
+            </w:tcBorders>
+          </w:tcPr>
+          <w:p>
+            <w:pPr>
+              <w:rPr>
+                <w:vertAlign w:val="superscript"/>
+              </w:rPr>
+            </w:pPr>
+            <w:r>
+              <w:t>Cas9</w:t>
+            </w:r>
+            <w:r>
+              <w:rPr>
+                <w:vertAlign w:val="superscript"/>
+              </w:rPr>
+              <w:t>+</w:t>
+            </w:r>
+            <w:r>
+              <w:t xml:space="preserve"> T</w:t>
+            </w:r>
+            <w:r>
+              <w:rPr>
+                <w:vertAlign w:val="superscript"/>
+              </w:rPr>
+              <w:t>-</w:t>
+            </w:r>
+          </w:p>
+        </w:tc>
+        <w:tc>
+          <w:tcPr>
+            <w:tcW w:w="1919" w:type="dxa"/>
+            <w:tcBorders>
+              <w:bottom w:val="single" w:sz="4" w:space="0" w:color="auto"/>
+            </w:tcBorders>
+          </w:tcPr>
+          <w:p>
+            <w:pPr>
+              <w:rPr>
+                <w:vertAlign w:val="superscript"/>
+              </w:rPr>
+            </w:pPr>
+            <w:r>
+              <w:t>Cas9</w:t>
+            </w:r>
+            <w:r>
+              <w:rPr>
+                <w:vertAlign w:val="superscript"/>
+              </w:rPr>
+              <w:t>+</w:t>
+            </w:r>
+            <w:r>
+              <w:t xml:space="preserve"> T</w:t>
+            </w:r>
+            <w:r>
+              <w:rPr>
+                <w:vertAlign w:val="superscript"/>
+              </w:rPr>
+              <w:t>-</w:t>
+            </w:r>
+          </w:p>
+        </w:tc>
+        <w:tc>
+          <w:tcPr>
+            <w:tcW w:w="1919" w:type="dxa"/>
+            <w:tcBorders>
+              <w:bottom w:val="single" w:sz="4" w:space="0" w:color="auto"/>
+            </w:tcBorders>
+          </w:tcPr>
+          <w:p>
+            <w:r>
+              <w:t>Cas9</w:t>
+            </w:r>
+            <w:r>
+              <w:rPr>
+                <w:vertAlign w:val="superscript"/>
+              </w:rPr>
+              <w:t>+</w:t>
+            </w:r>
+            <w:r>
+              <w:t xml:space="preserve"> </w:t>
+            </w:r>
+            <w:r>
+              <w:t>T</w:t>
+            </w:r>
+            <w:r>
+              <w:rPr>
+                <w:vertAlign w:val="superscript"/>
+              </w:rPr>
+              <w:t>-</w:t>
+            </w:r>
+          </w:p>
+        </w:tc>
+        <w:tc>
+          <w:tcPr>
+            <w:tcW w:w="1919" w:type="dxa"/>
+            <w:tcBorders>
+              <w:bottom w:val="single" w:sz="4" w:space="0" w:color="auto"/>
+            </w:tcBorders>
+          </w:tcPr>
+          <w:p>
+            <w:pPr>
+              <w:rPr>
+                <w:vertAlign w:val="superscript"/>
+              </w:rPr>
+            </w:pPr>
+            <w:r>
+              <w:t>Cas9</w:t>
+            </w:r>
+            <w:r>
+              <w:rPr>
+                <w:vertAlign w:val="superscript"/>
+              </w:rPr>
+              <w:t>+</w:t>
+            </w:r>
+            <w:r>
+              <w:t xml:space="preserve"> </w:t>
+            </w:r>
+            <w:r>
+              <w:t>T</w:t>
+            </w:r>
+            <w:r>
+              <w:rPr>
+                <w:vertAlign w:val="superscript"/>
+              </w:rPr>
+              <w:t>-</w:t>
+            </w:r>
+          </w:p>
+        </w:tc>
+      </w:tr>
+      <w:tr>
+        <w:trPr>
+          <w:trHeight w:val="1172"/>
+        </w:trPr>
+        <w:tc>
+          <w:tcPr>
+            <w:tcW w:w="2111" w:type="dxa"/>
+          </w:tcPr>
+          <w:p>
+            <w:pPr>
+              <w:rPr>
+                <w:vertAlign w:val="superscript"/>
+              </w:rPr>
+            </w:pPr>
+            <w:r>
+              <w:t>Cas9</w:t>
+            </w:r>
+            <w:r>
+              <w:rPr>
+                <w:vertAlign w:val="superscript"/>
+              </w:rPr>
+              <w:t>-</w:t>
+            </w:r>
+            <w:r>
+              <w:t xml:space="preserve"> T</w:t>
+            </w:r>
+            <w:r>
+              <w:rPr>
+                <w:vertAlign w:val="superscript"/>
+              </w:rPr>
+              <w:t>+</w:t>
+            </w:r>
+          </w:p>
+        </w:tc>
+        <w:tc>
+          <w:tcPr>
+            <w:tcW w:w="1727" w:type="dxa"/>
+            <w:tcBorders>
+              <w:tr2bl w:val="single" w:sz="4" w:space="0" w:color="auto"/>
+            </w:tcBorders>
+          </w:tcPr>
+          <w:p>
+            <w:pPr>
+              <w:rPr>
+                <w:sz w:val="18"/>
+                <w:szCs w:val="18"/>
+              </w:rPr>
+            </w:pPr>
+            <w:r>
+              <w:rPr>
+                <w:sz w:val="18"/>
+                <w:szCs w:val="18"/>
+              </w:rPr>
+              <w:t>Cas9</w:t>
+            </w:r>
+            <w:r>
+              <w:rPr>
+                <w:sz w:val="18"/>
+                <w:szCs w:val="18"/>
+                <w:vertAlign w:val="superscript"/>
+              </w:rPr>
+              <w:t>+</w:t>
+            </w:r>
+            <w:r>
+              <w:rPr>
+                <w:sz w:val="18"/>
+                <w:szCs w:val="18"/>
+              </w:rPr>
+              <w:t xml:space="preserve"> </w:t>
+            </w:r>
+            <w:r>
+              <w:rPr>
+                <w:sz w:val="18"/>
+                <w:szCs w:val="18"/>
+              </w:rPr>
+              <w:t>Cas9</w:t>
+            </w:r>
+            <w:r>
+              <w:rPr>
+                <w:sz w:val="18"/>
+                <w:szCs w:val="18"/>
+                <w:vertAlign w:val="superscript"/>
+              </w:rPr>
+              <w:t>-</w:t>
+            </w:r>
+            <w:r>
+              <w:rPr>
+                <w:sz w:val="18"/>
+                <w:szCs w:val="18"/>
+              </w:rPr>
+              <w:t xml:space="preserve"> </w:t>
+            </w:r>
+          </w:p>
+          <w:p>
+            <w:pPr>
+              <w:rPr>
+                <w:sz w:val="18"/>
+                <w:szCs w:val="18"/>
+                <w:vertAlign w:val="superscript"/>
+              </w:rPr>
+            </w:pPr>
+            <w:r>
+              <w:rPr>
+                <w:sz w:val="18"/>
+                <w:szCs w:val="18"/>
+              </w:rPr>
+              <w:t>T</w:t>
+            </w:r>
+            <w:r>
+              <w:rPr>
+                <w:sz w:val="18"/>
+                <w:szCs w:val="18"/>
+                <w:vertAlign w:val="superscript"/>
+              </w:rPr>
+              <w:noBreakHyphen/>
+            </w:r>
+            <w:r>
+              <w:rPr>
+                <w:sz w:val="18"/>
+                <w:szCs w:val="18"/>
+              </w:rPr>
+              <w:t>T</w:t>
+            </w:r>
+            <w:r>
+              <w:rPr>
+                <w:sz w:val="18"/>
+                <w:szCs w:val="18"/>
+                <w:vertAlign w:val="superscript"/>
+              </w:rPr>
+              <w:t xml:space="preserve">-   </w:t>
+            </w:r>
+          </w:p>
+          <w:p>
+            <w:pPr>
+              <w:rPr>
+                <w:sz w:val="18"/>
+                <w:szCs w:val="18"/>
+                <w:vertAlign w:val="superscript"/>
+              </w:rPr>
+            </w:pPr>
+          </w:p>
+          <w:p>
+            <w:pPr>
+              <w:jc w:val="right"/>
+              <w:rPr>
+                <w:sz w:val="18"/>
+                <w:szCs w:val="18"/>
+              </w:rPr>
+            </w:pPr>
+            <w:r>
+              <w:rPr>
+                <w:sz w:val="18"/>
+                <w:szCs w:val="18"/>
+              </w:rPr>
+              <w:t xml:space="preserve">    </w:t>
+            </w:r>
+            <w:r>
+              <w:rPr>
+                <w:sz w:val="18"/>
+                <w:szCs w:val="18"/>
+              </w:rPr>
+              <w:t>Cas9</w:t>
+            </w:r>
+            <w:r>
+              <w:rPr>
+                <w:sz w:val="18"/>
+                <w:szCs w:val="18"/>
+                <w:vertAlign w:val="superscript"/>
+              </w:rPr>
+              <w:t>+</w:t>
+            </w:r>
+            <w:r>
+              <w:rPr>
+                <w:sz w:val="18"/>
+                <w:szCs w:val="18"/>
+              </w:rPr>
+              <w:t xml:space="preserve"> Cas9</w:t>
+            </w:r>
+            <w:r>
+              <w:rPr>
+                <w:sz w:val="18"/>
+                <w:szCs w:val="18"/>
+                <w:vertAlign w:val="superscript"/>
+              </w:rPr>
+              <w:t>-</w:t>
+            </w:r>
+            <w:r>
+              <w:rPr>
+                <w:sz w:val="18"/>
+                <w:szCs w:val="18"/>
+              </w:rPr>
+              <w:t xml:space="preserve"> </w:t>
+            </w:r>
+          </w:p>
+          <w:p>
+            <w:pPr>
+              <w:jc w:val="right"/>
+            </w:pPr>
+            <w:r>
+              <w:rPr>
+                <w:sz w:val="18"/>
+                <w:szCs w:val="18"/>
+              </w:rPr>
+              <w:t>T</w:t>
+            </w:r>
+            <w:r>
+              <w:rPr>
+                <w:sz w:val="18"/>
+                <w:szCs w:val="18"/>
+                <w:vertAlign w:val="superscript"/>
+              </w:rPr>
+              <w:noBreakHyphen/>
+            </w:r>
+            <w:r>
+              <w:rPr>
+                <w:sz w:val="18"/>
+                <w:szCs w:val="18"/>
+              </w:rPr>
+              <w:t>T</w:t>
+            </w:r>
+            <w:r>
+              <w:rPr>
+                <w:sz w:val="18"/>
+                <w:szCs w:val="18"/>
+                <w:vertAlign w:val="superscript"/>
+              </w:rPr>
+              <w:t>+</w:t>
+            </w:r>
+          </w:p>
+        </w:tc>
+        <w:tc>
+          <w:tcPr>
+            <w:tcW w:w="1919" w:type="dxa"/>
+            <w:tcBorders>
+              <w:tr2bl w:val="single" w:sz="4" w:space="0" w:color="auto"/>
+            </w:tcBorders>
+          </w:tcPr>
+          <w:p>
+            <w:pPr>
+              <w:rPr>
+                <w:sz w:val="18"/>
+                <w:szCs w:val="18"/>
+              </w:rPr>
+            </w:pPr>
+            <w:r>
+              <w:rPr>
+                <w:sz w:val="18"/>
+                <w:szCs w:val="18"/>
+              </w:rPr>
+              <w:t>Cas9</w:t>
+            </w:r>
+            <w:r>
+              <w:rPr>
+                <w:sz w:val="18"/>
+                <w:szCs w:val="18"/>
+                <w:vertAlign w:val="superscript"/>
+              </w:rPr>
+              <w:t>+</w:t>
+            </w:r>
+            <w:r>
+              <w:rPr>
+                <w:sz w:val="18"/>
+                <w:szCs w:val="18"/>
+              </w:rPr>
+              <w:t xml:space="preserve"> Cas9</w:t>
+            </w:r>
+            <w:r>
+              <w:rPr>
+                <w:sz w:val="18"/>
+                <w:szCs w:val="18"/>
+                <w:vertAlign w:val="superscript"/>
+              </w:rPr>
+              <w:t>-</w:t>
+            </w:r>
+            <w:r>
+              <w:rPr>
+                <w:sz w:val="18"/>
+                <w:szCs w:val="18"/>
+              </w:rPr>
+              <w:t xml:space="preserve"> </w:t>
+            </w:r>
+          </w:p>
+          <w:p>
+            <w:pPr>
+              <w:rPr>
+                <w:sz w:val="18"/>
+                <w:szCs w:val="18"/>
+                <w:vertAlign w:val="superscript"/>
+              </w:rPr>
+            </w:pPr>
+            <w:r>
+              <w:rPr>
+                <w:sz w:val="18"/>
+                <w:szCs w:val="18"/>
+              </w:rPr>
+              <w:t>T</w:t>
+            </w:r>
+            <w:r>
+              <w:rPr>
+                <w:sz w:val="18"/>
+                <w:szCs w:val="18"/>
+                <w:vertAlign w:val="superscript"/>
+              </w:rPr>
+              <w:noBreakHyphen/>
+            </w:r>
+            <w:r>
+              <w:rPr>
+                <w:sz w:val="18"/>
+                <w:szCs w:val="18"/>
+              </w:rPr>
+              <w:t>T</w:t>
+            </w:r>
+            <w:r>
+              <w:rPr>
+                <w:sz w:val="18"/>
+                <w:szCs w:val="18"/>
+                <w:vertAlign w:val="superscript"/>
+              </w:rPr>
+              <w:t xml:space="preserve">-   </w:t>
+            </w:r>
+          </w:p>
+          <w:p>
+            <w:pPr>
+              <w:rPr>
+                <w:sz w:val="18"/>
+                <w:szCs w:val="18"/>
+                <w:vertAlign w:val="superscript"/>
+              </w:rPr>
+            </w:pPr>
+          </w:p>
+          <w:p>
+            <w:pPr>
+              <w:jc w:val="right"/>
+              <w:rPr>
+                <w:sz w:val="18"/>
+                <w:szCs w:val="18"/>
+              </w:rPr>
+            </w:pPr>
+            <w:r>
+              <w:rPr>
+                <w:sz w:val="18"/>
+                <w:szCs w:val="18"/>
+              </w:rPr>
+              <w:t xml:space="preserve">    Cas9</w:t>
+            </w:r>
+            <w:r>
+              <w:rPr>
+                <w:sz w:val="18"/>
+                <w:szCs w:val="18"/>
+                <w:vertAlign w:val="superscript"/>
+              </w:rPr>
+              <w:t>+</w:t>
+            </w:r>
+            <w:r>
+              <w:rPr>
+                <w:sz w:val="18"/>
+                <w:szCs w:val="18"/>
+              </w:rPr>
+              <w:t xml:space="preserve"> Cas9</w:t>
+            </w:r>
+            <w:r>
+              <w:rPr>
+                <w:sz w:val="18"/>
+                <w:szCs w:val="18"/>
+                <w:vertAlign w:val="superscript"/>
+              </w:rPr>
+              <w:t>-</w:t>
+            </w:r>
+            <w:r>
+              <w:rPr>
+                <w:sz w:val="18"/>
+                <w:szCs w:val="18"/>
+              </w:rPr>
+              <w:t xml:space="preserve"> </w:t>
+            </w:r>
+          </w:p>
+          <w:p>
+            <w:r>
+              <w:rPr>
+                <w:sz w:val="18"/>
+                <w:szCs w:val="18"/>
+              </w:rPr>
+              <w:t xml:space="preserve">                                  </w:t>
+            </w:r>
+            <w:r>
+              <w:rPr>
+                <w:sz w:val="18"/>
+                <w:szCs w:val="18"/>
+              </w:rPr>
+              <w:t>T</w:t>
+            </w:r>
+            <w:r>
+              <w:rPr>
+                <w:sz w:val="18"/>
+                <w:szCs w:val="18"/>
+                <w:vertAlign w:val="superscript"/>
+              </w:rPr>
+              <w:noBreakHyphen/>
+            </w:r>
+            <w:r>
+              <w:rPr>
+                <w:sz w:val="18"/>
+                <w:szCs w:val="18"/>
+              </w:rPr>
+              <w:t>T</w:t>
+            </w:r>
+            <w:r>
+              <w:rPr>
+                <w:sz w:val="18"/>
+                <w:szCs w:val="18"/>
+                <w:vertAlign w:val="superscript"/>
+              </w:rPr>
+              <w:t>+</w:t>
+            </w:r>
+          </w:p>
+        </w:tc>
+        <w:tc>
+          <w:tcPr>
+            <w:tcW w:w="1919" w:type="dxa"/>
+            <w:tcBorders>
+              <w:tr2bl w:val="single" w:sz="4" w:space="0" w:color="auto"/>
+            </w:tcBorders>
+          </w:tcPr>
+          <w:p>
+            <w:pPr>
+              <w:rPr>
+                <w:sz w:val="18"/>
+                <w:szCs w:val="18"/>
+              </w:rPr>
+            </w:pPr>
+            <w:r>
+              <w:rPr>
+                <w:sz w:val="18"/>
+                <w:szCs w:val="18"/>
+              </w:rPr>
+              <w:t>Cas9</w:t>
+            </w:r>
+            <w:r>
+              <w:rPr>
+                <w:sz w:val="18"/>
+                <w:szCs w:val="18"/>
+                <w:vertAlign w:val="superscript"/>
+              </w:rPr>
+              <w:t>+</w:t>
+            </w:r>
+            <w:r>
+              <w:rPr>
+                <w:sz w:val="18"/>
+                <w:szCs w:val="18"/>
+              </w:rPr>
+              <w:t xml:space="preserve"> Cas9</w:t>
+            </w:r>
+            <w:r>
+              <w:rPr>
+                <w:sz w:val="18"/>
+                <w:szCs w:val="18"/>
+                <w:vertAlign w:val="superscript"/>
+              </w:rPr>
+              <w:t>-</w:t>
+            </w:r>
+            <w:r>
+              <w:rPr>
+                <w:sz w:val="18"/>
+                <w:szCs w:val="18"/>
+              </w:rPr>
+              <w:t xml:space="preserve"> </w:t>
+            </w:r>
+          </w:p>
+          <w:p>
+            <w:pPr>
+              <w:rPr>
+                <w:sz w:val="18"/>
+                <w:szCs w:val="18"/>
+                <w:vertAlign w:val="superscript"/>
+              </w:rPr>
+            </w:pPr>
+            <w:r>
+              <w:rPr>
+                <w:sz w:val="18"/>
+                <w:szCs w:val="18"/>
+              </w:rPr>
+              <w:t>T</w:t>
+            </w:r>
+            <w:r>
+              <w:rPr>
+                <w:sz w:val="18"/>
+                <w:szCs w:val="18"/>
+                <w:vertAlign w:val="superscript"/>
+              </w:rPr>
+              <w:noBreakHyphen/>
+            </w:r>
+            <w:r>
+              <w:rPr>
+                <w:sz w:val="18"/>
+                <w:szCs w:val="18"/>
+              </w:rPr>
+              <w:t>T</w:t>
+            </w:r>
+            <w:r>
+              <w:rPr>
+                <w:sz w:val="18"/>
+                <w:szCs w:val="18"/>
+                <w:vertAlign w:val="superscript"/>
+              </w:rPr>
+              <w:t xml:space="preserve">-   </w:t>
+            </w:r>
+          </w:p>
+          <w:p>
+            <w:pPr>
+              <w:rPr>
+                <w:sz w:val="18"/>
+                <w:szCs w:val="18"/>
+                <w:vertAlign w:val="superscript"/>
+              </w:rPr>
+            </w:pPr>
+          </w:p>
+          <w:p>
+            <w:pPr>
+              <w:jc w:val="right"/>
+              <w:rPr>
+                <w:sz w:val="18"/>
+                <w:szCs w:val="18"/>
+              </w:rPr>
+            </w:pPr>
+            <w:r>
+              <w:rPr>
+                <w:sz w:val="18"/>
+                <w:szCs w:val="18"/>
+              </w:rPr>
+              <w:t xml:space="preserve">    Cas9</w:t>
+            </w:r>
+            <w:r>
+              <w:rPr>
+                <w:sz w:val="18"/>
+                <w:szCs w:val="18"/>
+                <w:vertAlign w:val="superscript"/>
+              </w:rPr>
+              <w:t>+</w:t>
+            </w:r>
+            <w:r>
+              <w:rPr>
+                <w:sz w:val="18"/>
+                <w:szCs w:val="18"/>
+              </w:rPr>
+              <w:t xml:space="preserve"> Cas9</w:t>
+            </w:r>
+            <w:r>
+              <w:rPr>
+                <w:sz w:val="18"/>
+                <w:szCs w:val="18"/>
+                <w:vertAlign w:val="superscript"/>
+              </w:rPr>
+              <w:t>-</w:t>
+            </w:r>
+            <w:r>
+              <w:rPr>
+                <w:sz w:val="18"/>
+                <w:szCs w:val="18"/>
+              </w:rPr>
+              <w:t xml:space="preserve"> </w:t>
+            </w:r>
+          </w:p>
+          <w:p>
+            <w:r>
+              <w:rPr>
+                <w:sz w:val="18"/>
+                <w:szCs w:val="18"/>
+              </w:rPr>
+              <w:t xml:space="preserve">                                  </w:t>
+            </w:r>
+            <w:r>
+              <w:rPr>
+                <w:sz w:val="18"/>
+                <w:szCs w:val="18"/>
+              </w:rPr>
+              <w:t>T</w:t>
+            </w:r>
+            <w:r>
+              <w:rPr>
+                <w:sz w:val="18"/>
+                <w:szCs w:val="18"/>
+                <w:vertAlign w:val="superscript"/>
+              </w:rPr>
+              <w:noBreakHyphen/>
+            </w:r>
+            <w:r>
+              <w:rPr>
+                <w:sz w:val="18"/>
+                <w:szCs w:val="18"/>
+              </w:rPr>
+              <w:t>T</w:t>
+            </w:r>
+            <w:r>
+              <w:rPr>
+                <w:sz w:val="18"/>
+                <w:szCs w:val="18"/>
+                <w:vertAlign w:val="superscript"/>
+              </w:rPr>
+              <w:t>+</w:t>
+            </w:r>
+          </w:p>
+        </w:tc>
+        <w:tc>
+          <w:tcPr>
+            <w:tcW w:w="1919" w:type="dxa"/>
+            <w:tcBorders>
+              <w:tr2bl w:val="single" w:sz="4" w:space="0" w:color="auto"/>
+            </w:tcBorders>
+          </w:tcPr>
+          <w:p>
+            <w:pPr>
+              <w:rPr>
+                <w:sz w:val="18"/>
+                <w:szCs w:val="18"/>
+              </w:rPr>
+            </w:pPr>
+            <w:r>
+              <w:rPr>
+                <w:sz w:val="18"/>
+                <w:szCs w:val="18"/>
+              </w:rPr>
+              <w:t>Cas9</w:t>
+            </w:r>
+            <w:r>
+              <w:rPr>
+                <w:sz w:val="18"/>
+                <w:szCs w:val="18"/>
+                <w:vertAlign w:val="superscript"/>
+              </w:rPr>
+              <w:t>+</w:t>
+            </w:r>
+            <w:r>
+              <w:rPr>
+                <w:sz w:val="18"/>
+                <w:szCs w:val="18"/>
+              </w:rPr>
+              <w:t xml:space="preserve"> Cas9</w:t>
+            </w:r>
+            <w:r>
+              <w:rPr>
+                <w:sz w:val="18"/>
+                <w:szCs w:val="18"/>
+                <w:vertAlign w:val="superscript"/>
+              </w:rPr>
+              <w:t>-</w:t>
+            </w:r>
+            <w:r>
+              <w:rPr>
+                <w:sz w:val="18"/>
+                <w:szCs w:val="18"/>
+              </w:rPr>
+              <w:t xml:space="preserve"> </w:t>
+            </w:r>
+          </w:p>
+          <w:p>
+            <w:pPr>
+              <w:rPr>
+                <w:sz w:val="18"/>
+                <w:szCs w:val="18"/>
+                <w:vertAlign w:val="superscript"/>
+              </w:rPr>
+            </w:pPr>
+            <w:r>
+              <w:rPr>
+                <w:sz w:val="18"/>
+                <w:szCs w:val="18"/>
+              </w:rPr>
+              <w:t>T</w:t>
+            </w:r>
+            <w:r>
+              <w:rPr>
+                <w:sz w:val="18"/>
+                <w:szCs w:val="18"/>
+                <w:vertAlign w:val="superscript"/>
+              </w:rPr>
+              <w:noBreakHyphen/>
+            </w:r>
+            <w:r>
+              <w:rPr>
+                <w:sz w:val="18"/>
+                <w:szCs w:val="18"/>
+              </w:rPr>
+              <w:t>T</w:t>
+            </w:r>
+            <w:r>
+              <w:rPr>
+                <w:sz w:val="18"/>
+                <w:szCs w:val="18"/>
+                <w:vertAlign w:val="superscript"/>
+              </w:rPr>
+              <w:t xml:space="preserve">-   </w:t>
+            </w:r>
+          </w:p>
+          <w:p>
+            <w:pPr>
+              <w:rPr>
+                <w:sz w:val="18"/>
+                <w:szCs w:val="18"/>
+                <w:vertAlign w:val="superscript"/>
+              </w:rPr>
+            </w:pPr>
+          </w:p>
+          <w:p>
+            <w:pPr>
+              <w:jc w:val="right"/>
+              <w:rPr>
+                <w:sz w:val="18"/>
+                <w:szCs w:val="18"/>
+              </w:rPr>
+            </w:pPr>
+            <w:r>
+              <w:rPr>
+                <w:sz w:val="18"/>
+                <w:szCs w:val="18"/>
+              </w:rPr>
+              <w:t xml:space="preserve">    Cas9</w:t>
+            </w:r>
+            <w:r>
+              <w:rPr>
+                <w:sz w:val="18"/>
+                <w:szCs w:val="18"/>
+                <w:vertAlign w:val="superscript"/>
+              </w:rPr>
+              <w:t>+</w:t>
+            </w:r>
+            <w:r>
+              <w:rPr>
+                <w:sz w:val="18"/>
+                <w:szCs w:val="18"/>
+              </w:rPr>
+              <w:t xml:space="preserve"> Cas9</w:t>
+            </w:r>
+            <w:r>
+              <w:rPr>
+                <w:sz w:val="18"/>
+                <w:szCs w:val="18"/>
+                <w:vertAlign w:val="superscript"/>
+              </w:rPr>
+              <w:t>-</w:t>
+            </w:r>
+            <w:r>
+              <w:rPr>
+                <w:sz w:val="18"/>
+                <w:szCs w:val="18"/>
+              </w:rPr>
+              <w:t xml:space="preserve"> </w:t>
+            </w:r>
+          </w:p>
+          <w:p>
+            <w:r>
+              <w:rPr>
+                <w:sz w:val="18"/>
+                <w:szCs w:val="18"/>
+              </w:rPr>
+              <w:t xml:space="preserve">                                   </w:t>
+            </w:r>
+            <w:r>
+              <w:rPr>
+                <w:sz w:val="18"/>
+                <w:szCs w:val="18"/>
+              </w:rPr>
+              <w:t>T</w:t>
+            </w:r>
+            <w:r>
+              <w:rPr>
+                <w:sz w:val="18"/>
+                <w:szCs w:val="18"/>
+                <w:vertAlign w:val="superscript"/>
+              </w:rPr>
+              <w:noBreakHyphen/>
+            </w:r>
+            <w:r>
+              <w:rPr>
+                <w:sz w:val="18"/>
+                <w:szCs w:val="18"/>
+              </w:rPr>
+              <w:t>T</w:t>
+            </w:r>
+            <w:r>
+              <w:rPr>
+                <w:sz w:val="18"/>
+                <w:szCs w:val="18"/>
+                <w:vertAlign w:val="superscript"/>
+              </w:rPr>
+              <w:t>+</w:t>
+            </w:r>
+          </w:p>
+        </w:tc>
+      </w:tr>
+      <w:tr>
+        <w:trPr>
+          <w:trHeight w:val="1172"/>
+        </w:trPr>
+        <w:tc>
+          <w:tcPr>
+            <w:tcW w:w="2111" w:type="dxa"/>
+          </w:tcPr>
+          <w:p>
+            <w:pPr>
+              <w:rPr>
+                <w:vertAlign w:val="superscript"/>
+              </w:rPr>
+            </w:pPr>
+            <w:r>
+              <w:t>Cas9</w:t>
+            </w:r>
+            <w:r>
+              <w:rPr>
+                <w:vertAlign w:val="superscript"/>
+              </w:rPr>
+              <w:t>-</w:t>
+            </w:r>
+            <w:r>
+              <w:t xml:space="preserve"> T</w:t>
+            </w:r>
+            <w:r>
+              <w:rPr>
+                <w:vertAlign w:val="superscript"/>
+              </w:rPr>
+              <w:t>+</w:t>
+            </w:r>
+          </w:p>
+        </w:tc>
+        <w:tc>
+          <w:tcPr>
+            <w:tcW w:w="1727" w:type="dxa"/>
+            <w:tcBorders>
+              <w:tr2bl w:val="single" w:sz="4" w:space="0" w:color="auto"/>
+            </w:tcBorders>
+          </w:tcPr>
+          <w:p>
+            <w:pPr>
+              <w:rPr>
+                <w:sz w:val="18"/>
+                <w:szCs w:val="18"/>
+              </w:rPr>
+            </w:pPr>
+            <w:r>
+              <w:rPr>
+                <w:sz w:val="18"/>
+                <w:szCs w:val="18"/>
+              </w:rPr>
+              <w:t>Cas9</w:t>
+            </w:r>
+            <w:r>
+              <w:rPr>
+                <w:sz w:val="18"/>
+                <w:szCs w:val="18"/>
+                <w:vertAlign w:val="superscript"/>
+              </w:rPr>
+              <w:t>+</w:t>
+            </w:r>
+            <w:r>
+              <w:rPr>
+                <w:sz w:val="18"/>
+                <w:szCs w:val="18"/>
+              </w:rPr>
+              <w:t xml:space="preserve"> Cas9</w:t>
+            </w:r>
+            <w:r>
+              <w:rPr>
+                <w:sz w:val="18"/>
+                <w:szCs w:val="18"/>
+                <w:vertAlign w:val="superscript"/>
+              </w:rPr>
+              <w:t>-</w:t>
+            </w:r>
+            <w:r>
+              <w:rPr>
+                <w:sz w:val="18"/>
+                <w:szCs w:val="18"/>
+              </w:rPr>
+              <w:t xml:space="preserve"> </w:t>
+            </w:r>
+          </w:p>
+          <w:p>
+            <w:pPr>
+              <w:rPr>
+                <w:sz w:val="18"/>
+                <w:szCs w:val="18"/>
+                <w:vertAlign w:val="superscript"/>
+              </w:rPr>
+            </w:pPr>
+            <w:r>
+              <w:rPr>
+                <w:sz w:val="18"/>
+                <w:szCs w:val="18"/>
+              </w:rPr>
+              <w:t>T</w:t>
+            </w:r>
+            <w:r>
+              <w:rPr>
+                <w:sz w:val="18"/>
+                <w:szCs w:val="18"/>
+                <w:vertAlign w:val="superscript"/>
+              </w:rPr>
+              <w:noBreakHyphen/>
+            </w:r>
+            <w:r>
+              <w:rPr>
+                <w:sz w:val="18"/>
+                <w:szCs w:val="18"/>
+              </w:rPr>
+              <w:t>T</w:t>
+            </w:r>
+            <w:r>
+              <w:rPr>
+                <w:sz w:val="18"/>
+                <w:szCs w:val="18"/>
+                <w:vertAlign w:val="superscript"/>
+              </w:rPr>
+              <w:t xml:space="preserve">-   </w:t>
+            </w:r>
+          </w:p>
+          <w:p>
+            <w:pPr>
+              <w:rPr>
+                <w:sz w:val="18"/>
+                <w:szCs w:val="18"/>
+                <w:vertAlign w:val="superscript"/>
+              </w:rPr>
+            </w:pPr>
+          </w:p>
+          <w:p>
+            <w:pPr>
+              <w:jc w:val="right"/>
+              <w:rPr>
+                <w:sz w:val="18"/>
+                <w:szCs w:val="18"/>
+              </w:rPr>
+            </w:pPr>
+            <w:r>
+              <w:rPr>
+                <w:sz w:val="18"/>
+                <w:szCs w:val="18"/>
+              </w:rPr>
+              <w:t xml:space="preserve">    Cas9</w:t>
+            </w:r>
+            <w:r>
+              <w:rPr>
+                <w:sz w:val="18"/>
+                <w:szCs w:val="18"/>
+                <w:vertAlign w:val="superscript"/>
+              </w:rPr>
+              <w:t>+</w:t>
+            </w:r>
+            <w:r>
+              <w:rPr>
+                <w:sz w:val="18"/>
+                <w:szCs w:val="18"/>
+              </w:rPr>
+              <w:t xml:space="preserve"> Cas9</w:t>
+            </w:r>
+            <w:r>
+              <w:rPr>
+                <w:sz w:val="18"/>
+                <w:szCs w:val="18"/>
+                <w:vertAlign w:val="superscript"/>
+              </w:rPr>
+              <w:t>-</w:t>
+            </w:r>
+            <w:r>
+              <w:rPr>
+                <w:sz w:val="18"/>
+                <w:szCs w:val="18"/>
+              </w:rPr>
+              <w:t xml:space="preserve"> </w:t>
+            </w:r>
+          </w:p>
+          <w:p>
+            <w:r>
+              <w:rPr>
+                <w:sz w:val="18"/>
+                <w:szCs w:val="18"/>
+              </w:rPr>
+              <w:t xml:space="preserve">                              </w:t>
+            </w:r>
+            <w:r>
+              <w:rPr>
+                <w:sz w:val="18"/>
+                <w:szCs w:val="18"/>
+              </w:rPr>
+              <w:t>T</w:t>
+            </w:r>
+            <w:r>
+              <w:rPr>
+                <w:sz w:val="18"/>
+                <w:szCs w:val="18"/>
+                <w:vertAlign w:val="superscript"/>
+              </w:rPr>
+              <w:noBreakHyphen/>
+            </w:r>
+            <w:r>
+              <w:rPr>
+                <w:sz w:val="18"/>
+                <w:szCs w:val="18"/>
+              </w:rPr>
+              <w:t>T</w:t>
+            </w:r>
+            <w:r>
+              <w:rPr>
+                <w:sz w:val="18"/>
+                <w:szCs w:val="18"/>
+                <w:vertAlign w:val="superscript"/>
+              </w:rPr>
+              <w:t>+</w:t>
+            </w:r>
+          </w:p>
+        </w:tc>
+        <w:tc>
+          <w:tcPr>
+            <w:tcW w:w="1919" w:type="dxa"/>
+            <w:tcBorders>
+              <w:tr2bl w:val="single" w:sz="4" w:space="0" w:color="auto"/>
+            </w:tcBorders>
+          </w:tcPr>
+          <w:p>
+            <w:pPr>
+              <w:rPr>
+                <w:sz w:val="18"/>
+                <w:szCs w:val="18"/>
+              </w:rPr>
+            </w:pPr>
+            <w:r>
+              <w:rPr>
+                <w:sz w:val="18"/>
+                <w:szCs w:val="18"/>
+              </w:rPr>
+              <w:t>Cas9</w:t>
+            </w:r>
+            <w:r>
+              <w:rPr>
+                <w:sz w:val="18"/>
+                <w:szCs w:val="18"/>
+                <w:vertAlign w:val="superscript"/>
+              </w:rPr>
+              <w:t>+</w:t>
+            </w:r>
+            <w:r>
+              <w:rPr>
+                <w:sz w:val="18"/>
+                <w:szCs w:val="18"/>
+              </w:rPr>
+              <w:t xml:space="preserve"> Cas9</w:t>
+            </w:r>
+            <w:r>
+              <w:rPr>
+                <w:sz w:val="18"/>
+                <w:szCs w:val="18"/>
+                <w:vertAlign w:val="superscript"/>
+              </w:rPr>
+              <w:t>-</w:t>
+            </w:r>
+            <w:r>
+              <w:rPr>
+                <w:sz w:val="18"/>
+                <w:szCs w:val="18"/>
+              </w:rPr>
+              <w:t xml:space="preserve"> </w:t>
+            </w:r>
+          </w:p>
+          <w:p>
+            <w:pPr>
+              <w:rPr>
+                <w:sz w:val="18"/>
+                <w:szCs w:val="18"/>
+                <w:vertAlign w:val="superscript"/>
+              </w:rPr>
+            </w:pPr>
+            <w:r>
+              <w:rPr>
+                <w:sz w:val="18"/>
+                <w:szCs w:val="18"/>
+              </w:rPr>
+              <w:t>T</w:t>
+            </w:r>
+            <w:r>
+              <w:rPr>
+                <w:sz w:val="18"/>
+                <w:szCs w:val="18"/>
+                <w:vertAlign w:val="superscript"/>
+              </w:rPr>
+              <w:noBreakHyphen/>
+            </w:r>
+            <w:r>
+              <w:rPr>
+                <w:sz w:val="18"/>
+                <w:szCs w:val="18"/>
+              </w:rPr>
+              <w:t>T</w:t>
+            </w:r>
+            <w:r>
+              <w:rPr>
+                <w:sz w:val="18"/>
+                <w:szCs w:val="18"/>
+                <w:vertAlign w:val="superscript"/>
+              </w:rPr>
+              <w:t xml:space="preserve">-   </w:t>
+            </w:r>
+          </w:p>
+          <w:p>
+            <w:pPr>
+              <w:rPr>
+                <w:sz w:val="18"/>
+                <w:szCs w:val="18"/>
+                <w:vertAlign w:val="superscript"/>
+              </w:rPr>
+            </w:pPr>
+          </w:p>
+          <w:p>
+            <w:pPr>
+              <w:jc w:val="right"/>
+              <w:rPr>
+                <w:sz w:val="18"/>
+                <w:szCs w:val="18"/>
+              </w:rPr>
+            </w:pPr>
+            <w:r>
+              <w:rPr>
+                <w:sz w:val="18"/>
+                <w:szCs w:val="18"/>
+              </w:rPr>
+              <w:t xml:space="preserve">    Cas9</w:t>
+            </w:r>
+            <w:r>
+              <w:rPr>
+                <w:sz w:val="18"/>
+                <w:szCs w:val="18"/>
+                <w:vertAlign w:val="superscript"/>
+              </w:rPr>
+              <w:t>+</w:t>
+            </w:r>
+            <w:r>
+              <w:rPr>
+                <w:sz w:val="18"/>
+                <w:szCs w:val="18"/>
+              </w:rPr>
+              <w:t xml:space="preserve"> Cas9</w:t>
+            </w:r>
+            <w:r>
+              <w:rPr>
+                <w:sz w:val="18"/>
+                <w:szCs w:val="18"/>
+                <w:vertAlign w:val="superscript"/>
+              </w:rPr>
+              <w:t>-</w:t>
+            </w:r>
+            <w:r>
+              <w:rPr>
+                <w:sz w:val="18"/>
+                <w:szCs w:val="18"/>
+              </w:rPr>
+              <w:t xml:space="preserve"> </w:t>
+            </w:r>
+          </w:p>
+          <w:p>
+            <w:r>
+              <w:rPr>
+                <w:sz w:val="18"/>
+                <w:szCs w:val="18"/>
+              </w:rPr>
+              <w:t xml:space="preserve">                                   </w:t>
+            </w:r>
+            <w:r>
+              <w:rPr>
+                <w:sz w:val="18"/>
+                <w:szCs w:val="18"/>
+              </w:rPr>
+              <w:t>T</w:t>
+            </w:r>
+            <w:r>
+              <w:rPr>
+                <w:sz w:val="18"/>
+                <w:szCs w:val="18"/>
+                <w:vertAlign w:val="superscript"/>
+              </w:rPr>
+              <w:noBreakHyphen/>
+            </w:r>
+            <w:r>
+              <w:rPr>
+                <w:sz w:val="18"/>
+                <w:szCs w:val="18"/>
+              </w:rPr>
+              <w:t>T</w:t>
+            </w:r>
+            <w:r>
+              <w:rPr>
+                <w:sz w:val="18"/>
+                <w:szCs w:val="18"/>
+                <w:vertAlign w:val="superscript"/>
+              </w:rPr>
+              <w:t>+</w:t>
+            </w:r>
+          </w:p>
+        </w:tc>
+        <w:tc>
+          <w:tcPr>
+            <w:tcW w:w="1919" w:type="dxa"/>
+            <w:tcBorders>
+              <w:tr2bl w:val="single" w:sz="4" w:space="0" w:color="auto"/>
+            </w:tcBorders>
+          </w:tcPr>
+          <w:p>
+            <w:pPr>
+              <w:rPr>
+                <w:sz w:val="18"/>
+                <w:szCs w:val="18"/>
+              </w:rPr>
+            </w:pPr>
+            <w:r>
+              <w:rPr>
+                <w:sz w:val="18"/>
+                <w:szCs w:val="18"/>
+              </w:rPr>
+              <w:t>Cas9</w:t>
+            </w:r>
+            <w:r>
+              <w:rPr>
+                <w:sz w:val="18"/>
+                <w:szCs w:val="18"/>
+                <w:vertAlign w:val="superscript"/>
+              </w:rPr>
+              <w:t>+</w:t>
+            </w:r>
+            <w:r>
+              <w:rPr>
+                <w:sz w:val="18"/>
+                <w:szCs w:val="18"/>
+              </w:rPr>
+              <w:t xml:space="preserve"> Cas9</w:t>
+            </w:r>
+            <w:r>
+              <w:rPr>
+                <w:sz w:val="18"/>
+                <w:szCs w:val="18"/>
+                <w:vertAlign w:val="superscript"/>
+              </w:rPr>
+              <w:t>-</w:t>
+            </w:r>
+            <w:r>
+              <w:rPr>
+                <w:sz w:val="18"/>
+                <w:szCs w:val="18"/>
+              </w:rPr>
+              <w:t xml:space="preserve"> </w:t>
+            </w:r>
+          </w:p>
+          <w:p>
+            <w:pPr>
+              <w:rPr>
+                <w:sz w:val="18"/>
+                <w:szCs w:val="18"/>
+                <w:vertAlign w:val="superscript"/>
+              </w:rPr>
+            </w:pPr>
+            <w:r>
+              <w:rPr>
+                <w:sz w:val="18"/>
+                <w:szCs w:val="18"/>
+              </w:rPr>
+              <w:t>T</w:t>
+            </w:r>
+            <w:r>
+              <w:rPr>
+                <w:sz w:val="18"/>
+                <w:szCs w:val="18"/>
+                <w:vertAlign w:val="superscript"/>
+              </w:rPr>
+              <w:noBreakHyphen/>
+            </w:r>
+            <w:r>
+              <w:rPr>
+                <w:sz w:val="18"/>
+                <w:szCs w:val="18"/>
+              </w:rPr>
+              <w:t>T</w:t>
+            </w:r>
+            <w:r>
+              <w:rPr>
+                <w:sz w:val="18"/>
+                <w:szCs w:val="18"/>
+                <w:vertAlign w:val="superscript"/>
+              </w:rPr>
+              <w:t xml:space="preserve">-   </w:t>
+            </w:r>
+          </w:p>
+          <w:p>
+            <w:pPr>
+              <w:rPr>
+                <w:sz w:val="18"/>
+                <w:szCs w:val="18"/>
+                <w:vertAlign w:val="superscript"/>
+              </w:rPr>
+            </w:pPr>
+          </w:p>
+          <w:p>
+            <w:pPr>
+              <w:jc w:val="right"/>
+              <w:rPr>
+                <w:sz w:val="18"/>
+                <w:szCs w:val="18"/>
+              </w:rPr>
+            </w:pPr>
+            <w:r>
+              <w:rPr>
+                <w:sz w:val="18"/>
+                <w:szCs w:val="18"/>
+              </w:rPr>
+              <w:t xml:space="preserve">    Cas9</w:t>
+            </w:r>
+            <w:r>
+              <w:rPr>
+                <w:sz w:val="18"/>
+                <w:szCs w:val="18"/>
+                <w:vertAlign w:val="superscript"/>
+              </w:rPr>
+              <w:t>+</w:t>
+            </w:r>
+            <w:r>
+              <w:rPr>
+                <w:sz w:val="18"/>
+                <w:szCs w:val="18"/>
+              </w:rPr>
+              <w:t xml:space="preserve"> Cas9</w:t>
+            </w:r>
+            <w:r>
+              <w:rPr>
+                <w:sz w:val="18"/>
+                <w:szCs w:val="18"/>
+                <w:vertAlign w:val="superscript"/>
+              </w:rPr>
+              <w:t>-</w:t>
+            </w:r>
+            <w:r>
+              <w:rPr>
+                <w:sz w:val="18"/>
+                <w:szCs w:val="18"/>
+              </w:rPr>
+              <w:t xml:space="preserve"> </w:t>
+            </w:r>
+          </w:p>
+          <w:p>
+            <w:r>
+              <w:rPr>
+                <w:sz w:val="18"/>
+                <w:szCs w:val="18"/>
+              </w:rPr>
+              <w:t xml:space="preserve">                                   </w:t>
+            </w:r>
+            <w:r>
+              <w:rPr>
+                <w:sz w:val="18"/>
+                <w:szCs w:val="18"/>
+              </w:rPr>
+              <w:t>T</w:t>
+            </w:r>
+            <w:r>
+              <w:rPr>
+                <w:sz w:val="18"/>
+                <w:szCs w:val="18"/>
+                <w:vertAlign w:val="superscript"/>
+              </w:rPr>
+              <w:noBreakHyphen/>
+            </w:r>
+            <w:r>
+              <w:rPr>
+                <w:sz w:val="18"/>
+                <w:szCs w:val="18"/>
+              </w:rPr>
+              <w:t>T</w:t>
+            </w:r>
+            <w:r>
+              <w:rPr>
+                <w:sz w:val="18"/>
+                <w:szCs w:val="18"/>
+                <w:vertAlign w:val="superscript"/>
+              </w:rPr>
+              <w:t>+</w:t>
+            </w:r>
+          </w:p>
+        </w:tc>
+        <w:tc>
+          <w:tcPr>
+            <w:tcW w:w="1919" w:type="dxa"/>
+            <w:tcBorders>
+              <w:tr2bl w:val="single" w:sz="4" w:space="0" w:color="auto"/>
+            </w:tcBorders>
+          </w:tcPr>
+          <w:p>
+            <w:pPr>
+              <w:rPr>
+                <w:sz w:val="18"/>
+                <w:szCs w:val="18"/>
+              </w:rPr>
+            </w:pPr>
+            <w:r>
+              <w:rPr>
+                <w:sz w:val="18"/>
+                <w:szCs w:val="18"/>
+              </w:rPr>
+              <w:t>Cas9</w:t>
+            </w:r>
+            <w:r>
+              <w:rPr>
+                <w:sz w:val="18"/>
+                <w:szCs w:val="18"/>
+                <w:vertAlign w:val="superscript"/>
+              </w:rPr>
+              <w:t>+</w:t>
+            </w:r>
+            <w:r>
+              <w:rPr>
+                <w:sz w:val="18"/>
+                <w:szCs w:val="18"/>
+              </w:rPr>
+              <w:t xml:space="preserve"> Cas9</w:t>
+            </w:r>
+            <w:r>
+              <w:rPr>
+                <w:sz w:val="18"/>
+                <w:szCs w:val="18"/>
+                <w:vertAlign w:val="superscript"/>
+              </w:rPr>
+              <w:t>-</w:t>
+            </w:r>
+            <w:r>
+              <w:rPr>
+                <w:sz w:val="18"/>
+                <w:szCs w:val="18"/>
+              </w:rPr>
+              <w:t xml:space="preserve"> </w:t>
+            </w:r>
+          </w:p>
+          <w:p>
+            <w:pPr>
+              <w:rPr>
+                <w:sz w:val="18"/>
+                <w:szCs w:val="18"/>
+                <w:vertAlign w:val="superscript"/>
+              </w:rPr>
+            </w:pPr>
+            <w:r>
+              <w:rPr>
+                <w:sz w:val="18"/>
+                <w:szCs w:val="18"/>
+              </w:rPr>
+              <w:t>T</w:t>
+            </w:r>
+            <w:r>
+              <w:rPr>
+                <w:sz w:val="18"/>
+                <w:szCs w:val="18"/>
+                <w:vertAlign w:val="superscript"/>
+              </w:rPr>
+              <w:noBreakHyphen/>
+            </w:r>
+            <w:r>
+              <w:rPr>
+                <w:sz w:val="18"/>
+                <w:szCs w:val="18"/>
+              </w:rPr>
+              <w:t>T</w:t>
+            </w:r>
+            <w:r>
+              <w:rPr>
+                <w:sz w:val="18"/>
+                <w:szCs w:val="18"/>
+                <w:vertAlign w:val="superscript"/>
+              </w:rPr>
+              <w:t xml:space="preserve">-   </w:t>
+            </w:r>
+          </w:p>
+          <w:p>
+            <w:pPr>
+              <w:rPr>
+                <w:sz w:val="18"/>
+                <w:szCs w:val="18"/>
+                <w:vertAlign w:val="superscript"/>
+              </w:rPr>
+            </w:pPr>
+          </w:p>
+          <w:p>
+            <w:pPr>
+              <w:jc w:val="right"/>
+              <w:rPr>
+                <w:sz w:val="18"/>
+                <w:szCs w:val="18"/>
+              </w:rPr>
+            </w:pPr>
+            <w:r>
+              <w:rPr>
+                <w:sz w:val="18"/>
+                <w:szCs w:val="18"/>
+              </w:rPr>
+              <w:t xml:space="preserve">    Cas9</w:t>
+            </w:r>
+            <w:r>
+              <w:rPr>
+                <w:sz w:val="18"/>
+                <w:szCs w:val="18"/>
+                <w:vertAlign w:val="superscript"/>
+              </w:rPr>
+              <w:t>+</w:t>
+            </w:r>
+            <w:r>
+              <w:rPr>
+                <w:sz w:val="18"/>
+                <w:szCs w:val="18"/>
+              </w:rPr>
+              <w:t xml:space="preserve"> Cas9</w:t>
+            </w:r>
+            <w:r>
+              <w:rPr>
+                <w:sz w:val="18"/>
+                <w:szCs w:val="18"/>
+                <w:vertAlign w:val="superscript"/>
+              </w:rPr>
+              <w:t>-</w:t>
+            </w:r>
+            <w:r>
+              <w:rPr>
+                <w:sz w:val="18"/>
+                <w:szCs w:val="18"/>
+              </w:rPr>
+              <w:t xml:space="preserve"> </w:t>
+            </w:r>
+          </w:p>
+          <w:p>
+            <w:r>
+              <w:rPr>
+                <w:sz w:val="18"/>
+                <w:szCs w:val="18"/>
+              </w:rPr>
+              <w:t xml:space="preserve">                                   </w:t>
+            </w:r>
+            <w:r>
+              <w:rPr>
+                <w:sz w:val="18"/>
+                <w:szCs w:val="18"/>
+              </w:rPr>
+              <w:t>T</w:t>
+            </w:r>
+            <w:r>
+              <w:rPr>
+                <w:sz w:val="18"/>
+                <w:szCs w:val="18"/>
+                <w:vertAlign w:val="superscript"/>
+              </w:rPr>
+              <w:noBreakHyphen/>
+            </w:r>
+            <w:r>
+              <w:rPr>
+                <w:sz w:val="18"/>
+                <w:szCs w:val="18"/>
+              </w:rPr>
+              <w:t>T</w:t>
+            </w:r>
+            <w:r>
+              <w:rPr>
+                <w:sz w:val="18"/>
+                <w:szCs w:val="18"/>
+                <w:vertAlign w:val="superscript"/>
+              </w:rPr>
+              <w:t>+</w:t>
+            </w:r>
+          </w:p>
+        </w:tc>
+      </w:tr>
+      <w:tr>
+        <w:trPr>
+          <w:trHeight w:val="1172"/>
+        </w:trPr>
+        <w:tc>
+          <w:tcPr>
+            <w:tcW w:w="2111" w:type="dxa"/>
+          </w:tcPr>
+          <w:p>
+            <w:pPr>
+              <w:rPr>
+                <w:vertAlign w:val="superscript"/>
+              </w:rPr>
+            </w:pPr>
+            <w:r>
+              <w:t>Cas9</w:t>
+            </w:r>
+            <w:r>
+              <w:rPr>
+                <w:vertAlign w:val="superscript"/>
+              </w:rPr>
+              <w:t>-</w:t>
+            </w:r>
+            <w:r>
+              <w:t xml:space="preserve"> T</w:t>
+            </w:r>
+            <w:r>
+              <w:rPr>
+                <w:vertAlign w:val="superscript"/>
+              </w:rPr>
+              <w:t>+</w:t>
+            </w:r>
+          </w:p>
+        </w:tc>
+        <w:tc>
+          <w:tcPr>
+            <w:tcW w:w="1727" w:type="dxa"/>
+            <w:tcBorders>
+              <w:tr2bl w:val="single" w:sz="4" w:space="0" w:color="auto"/>
+            </w:tcBorders>
+          </w:tcPr>
+          <w:p>
+            <w:pPr>
+              <w:rPr>
+                <w:sz w:val="18"/>
+                <w:szCs w:val="18"/>
+              </w:rPr>
+            </w:pPr>
+            <w:r>
+              <w:rPr>
+                <w:sz w:val="18"/>
+                <w:szCs w:val="18"/>
+              </w:rPr>
+              <w:t>Cas9</w:t>
+            </w:r>
+            <w:r>
+              <w:rPr>
+                <w:sz w:val="18"/>
+                <w:szCs w:val="18"/>
+                <w:vertAlign w:val="superscript"/>
+              </w:rPr>
+              <w:t>+</w:t>
+            </w:r>
+            <w:r>
+              <w:rPr>
+                <w:sz w:val="18"/>
+                <w:szCs w:val="18"/>
+              </w:rPr>
+              <w:t xml:space="preserve"> Cas9</w:t>
+            </w:r>
+            <w:r>
+              <w:rPr>
+                <w:sz w:val="18"/>
+                <w:szCs w:val="18"/>
+                <w:vertAlign w:val="superscript"/>
+              </w:rPr>
+              <w:t>-</w:t>
+            </w:r>
+            <w:r>
+              <w:rPr>
+                <w:sz w:val="18"/>
+                <w:szCs w:val="18"/>
+              </w:rPr>
+              <w:t xml:space="preserve"> </w:t>
+            </w:r>
+          </w:p>
+          <w:p>
+            <w:pPr>
+              <w:rPr>
+                <w:sz w:val="18"/>
+                <w:szCs w:val="18"/>
+                <w:vertAlign w:val="superscript"/>
+              </w:rPr>
+            </w:pPr>
+            <w:r>
+              <w:rPr>
+                <w:sz w:val="18"/>
+                <w:szCs w:val="18"/>
+              </w:rPr>
+              <w:t>T</w:t>
+            </w:r>
+            <w:r>
+              <w:rPr>
+                <w:sz w:val="18"/>
+                <w:szCs w:val="18"/>
+                <w:vertAlign w:val="superscript"/>
+              </w:rPr>
+              <w:noBreakHyphen/>
+            </w:r>
+            <w:r>
+              <w:rPr>
+                <w:sz w:val="18"/>
+                <w:szCs w:val="18"/>
+              </w:rPr>
+              <w:t>T</w:t>
+            </w:r>
+            <w:r>
+              <w:rPr>
+                <w:sz w:val="18"/>
+                <w:szCs w:val="18"/>
+                <w:vertAlign w:val="superscript"/>
+              </w:rPr>
+              <w:t xml:space="preserve">-   </w:t>
+            </w:r>
+          </w:p>
+          <w:p>
+            <w:pPr>
+              <w:rPr>
+                <w:sz w:val="18"/>
+                <w:szCs w:val="18"/>
+                <w:vertAlign w:val="superscript"/>
+              </w:rPr>
+            </w:pPr>
+          </w:p>
+          <w:p>
+            <w:pPr>
+              <w:jc w:val="right"/>
+              <w:rPr>
+                <w:sz w:val="18"/>
+                <w:szCs w:val="18"/>
+              </w:rPr>
+            </w:pPr>
+            <w:r>
+              <w:rPr>
+                <w:sz w:val="18"/>
+                <w:szCs w:val="18"/>
+              </w:rPr>
+              <w:t xml:space="preserve">    Cas9</w:t>
+            </w:r>
+            <w:r>
+              <w:rPr>
+                <w:sz w:val="18"/>
+                <w:szCs w:val="18"/>
+                <w:vertAlign w:val="superscript"/>
+              </w:rPr>
+              <w:t>+</w:t>
+            </w:r>
+            <w:r>
+              <w:rPr>
+                <w:sz w:val="18"/>
+                <w:szCs w:val="18"/>
+              </w:rPr>
+              <w:t xml:space="preserve"> Cas9</w:t>
+            </w:r>
+            <w:r>
+              <w:rPr>
+                <w:sz w:val="18"/>
+                <w:szCs w:val="18"/>
+                <w:vertAlign w:val="superscript"/>
+              </w:rPr>
+              <w:t>-</w:t>
+            </w:r>
+            <w:r>
+              <w:rPr>
+                <w:sz w:val="18"/>
+                <w:szCs w:val="18"/>
+              </w:rPr>
+              <w:t xml:space="preserve"> </w:t>
+            </w:r>
+          </w:p>
+          <w:p>
+            <w:r>
+              <w:rPr>
+                <w:sz w:val="18"/>
+                <w:szCs w:val="18"/>
+              </w:rPr>
+              <w:t xml:space="preserve">                              </w:t>
+            </w:r>
+            <w:r>
+              <w:rPr>
+                <w:sz w:val="18"/>
+                <w:szCs w:val="18"/>
+              </w:rPr>
+              <w:t>T</w:t>
+            </w:r>
+            <w:r>
+              <w:rPr>
+                <w:sz w:val="18"/>
+                <w:szCs w:val="18"/>
+                <w:vertAlign w:val="superscript"/>
+              </w:rPr>
+              <w:noBreakHyphen/>
+            </w:r>
+            <w:r>
+              <w:rPr>
+                <w:sz w:val="18"/>
+                <w:szCs w:val="18"/>
+              </w:rPr>
+              <w:t>T</w:t>
+            </w:r>
+            <w:r>
+              <w:rPr>
+                <w:sz w:val="18"/>
+                <w:szCs w:val="18"/>
+                <w:vertAlign w:val="superscript"/>
+              </w:rPr>
+              <w:t>+</w:t>
+            </w:r>
+          </w:p>
+        </w:tc>
+        <w:tc>
+          <w:tcPr>
+            <w:tcW w:w="1919" w:type="dxa"/>
+            <w:tcBorders>
+              <w:tr2bl w:val="single" w:sz="4" w:space="0" w:color="auto"/>
+            </w:tcBorders>
+          </w:tcPr>
+          <w:p>
+            <w:pPr>
+              <w:rPr>
+                <w:sz w:val="18"/>
+                <w:szCs w:val="18"/>
+              </w:rPr>
+            </w:pPr>
+            <w:r>
+              <w:rPr>
+                <w:sz w:val="18"/>
+                <w:szCs w:val="18"/>
+              </w:rPr>
+              <w:t>Cas9</w:t>
+            </w:r>
+            <w:r>
+              <w:rPr>
+                <w:sz w:val="18"/>
+                <w:szCs w:val="18"/>
+                <w:vertAlign w:val="superscript"/>
+              </w:rPr>
+              <w:t>+</w:t>
+            </w:r>
+            <w:r>
+              <w:rPr>
+                <w:sz w:val="18"/>
+                <w:szCs w:val="18"/>
+              </w:rPr>
+              <w:t xml:space="preserve"> Cas9</w:t>
+            </w:r>
+            <w:r>
+              <w:rPr>
+                <w:sz w:val="18"/>
+                <w:szCs w:val="18"/>
+                <w:vertAlign w:val="superscript"/>
+              </w:rPr>
+              <w:t>-</w:t>
+            </w:r>
+            <w:r>
+              <w:rPr>
+                <w:sz w:val="18"/>
+                <w:szCs w:val="18"/>
+              </w:rPr>
+              <w:t xml:space="preserve"> </w:t>
+            </w:r>
+          </w:p>
+          <w:p>
+            <w:pPr>
+              <w:rPr>
+                <w:sz w:val="18"/>
+                <w:szCs w:val="18"/>
+                <w:vertAlign w:val="superscript"/>
+              </w:rPr>
+            </w:pPr>
+            <w:r>
+              <w:rPr>
+                <w:sz w:val="18"/>
+                <w:szCs w:val="18"/>
+              </w:rPr>
+              <w:t>T</w:t>
+            </w:r>
+            <w:r>
+              <w:rPr>
+                <w:sz w:val="18"/>
+                <w:szCs w:val="18"/>
+                <w:vertAlign w:val="superscript"/>
+              </w:rPr>
+              <w:noBreakHyphen/>
+            </w:r>
+            <w:r>
+              <w:rPr>
+                <w:sz w:val="18"/>
+                <w:szCs w:val="18"/>
+              </w:rPr>
+              <w:t>T</w:t>
+            </w:r>
+            <w:r>
+              <w:rPr>
+                <w:sz w:val="18"/>
+                <w:szCs w:val="18"/>
+                <w:vertAlign w:val="superscript"/>
+              </w:rPr>
+              <w:t xml:space="preserve">-   </w:t>
+            </w:r>
+          </w:p>
+          <w:p>
+            <w:pPr>
+              <w:rPr>
+                <w:sz w:val="18"/>
+                <w:szCs w:val="18"/>
+                <w:vertAlign w:val="superscript"/>
+              </w:rPr>
+            </w:pPr>
+          </w:p>
+          <w:p>
+            <w:pPr>
+              <w:jc w:val="right"/>
+              <w:rPr>
+                <w:sz w:val="18"/>
+                <w:szCs w:val="18"/>
+              </w:rPr>
+            </w:pPr>
+            <w:r>
+              <w:rPr>
+                <w:sz w:val="18"/>
+                <w:szCs w:val="18"/>
+              </w:rPr>
+              <w:t xml:space="preserve">    Cas9</w:t>
+            </w:r>
+            <w:r>
+              <w:rPr>
+                <w:sz w:val="18"/>
+                <w:szCs w:val="18"/>
+                <w:vertAlign w:val="superscript"/>
+              </w:rPr>
+              <w:t>+</w:t>
+            </w:r>
+            <w:r>
+              <w:rPr>
+                <w:sz w:val="18"/>
+                <w:szCs w:val="18"/>
+              </w:rPr>
+              <w:t xml:space="preserve"> Cas9</w:t>
+            </w:r>
+            <w:r>
+              <w:rPr>
+                <w:sz w:val="18"/>
+                <w:szCs w:val="18"/>
+                <w:vertAlign w:val="superscript"/>
+              </w:rPr>
+              <w:t>-</w:t>
+            </w:r>
+            <w:r>
+              <w:rPr>
+                <w:sz w:val="18"/>
+                <w:szCs w:val="18"/>
+              </w:rPr>
+              <w:t xml:space="preserve"> </w:t>
+            </w:r>
+          </w:p>
+          <w:p>
+            <w:r>
+              <w:rPr>
+                <w:sz w:val="18"/>
+                <w:szCs w:val="18"/>
+              </w:rPr>
+              <w:t xml:space="preserve">                                   </w:t>
+            </w:r>
+            <w:r>
+              <w:rPr>
+                <w:sz w:val="18"/>
+                <w:szCs w:val="18"/>
+              </w:rPr>
+              <w:t>T</w:t>
+            </w:r>
+            <w:r>
+              <w:rPr>
+                <w:sz w:val="18"/>
+                <w:szCs w:val="18"/>
+                <w:vertAlign w:val="superscript"/>
+              </w:rPr>
+              <w:noBreakHyphen/>
+            </w:r>
+            <w:r>
+              <w:rPr>
+                <w:sz w:val="18"/>
+                <w:szCs w:val="18"/>
+              </w:rPr>
+              <w:t>T</w:t>
+            </w:r>
+            <w:r>
+              <w:rPr>
+                <w:sz w:val="18"/>
+                <w:szCs w:val="18"/>
+                <w:vertAlign w:val="superscript"/>
+              </w:rPr>
+              <w:t>+</w:t>
+            </w:r>
+          </w:p>
+        </w:tc>
+        <w:tc>
+          <w:tcPr>
+            <w:tcW w:w="1919" w:type="dxa"/>
+            <w:tcBorders>
+              <w:tr2bl w:val="single" w:sz="4" w:space="0" w:color="auto"/>
+            </w:tcBorders>
+          </w:tcPr>
+          <w:p>
+            <w:pPr>
+              <w:rPr>
+                <w:sz w:val="18"/>
+                <w:szCs w:val="18"/>
+              </w:rPr>
+            </w:pPr>
+            <w:r>
+              <w:rPr>
+                <w:sz w:val="18"/>
+                <w:szCs w:val="18"/>
+              </w:rPr>
+              <w:t>Cas9</w:t>
+            </w:r>
+            <w:r>
+              <w:rPr>
+                <w:sz w:val="18"/>
+                <w:szCs w:val="18"/>
+                <w:vertAlign w:val="superscript"/>
+              </w:rPr>
+              <w:t>+</w:t>
+            </w:r>
+            <w:r>
+              <w:rPr>
+                <w:sz w:val="18"/>
+                <w:szCs w:val="18"/>
+              </w:rPr>
+              <w:t xml:space="preserve"> Cas9</w:t>
+            </w:r>
+            <w:r>
+              <w:rPr>
+                <w:sz w:val="18"/>
+                <w:szCs w:val="18"/>
+                <w:vertAlign w:val="superscript"/>
+              </w:rPr>
+              <w:t>-</w:t>
+            </w:r>
+            <w:r>
+              <w:rPr>
+                <w:sz w:val="18"/>
+                <w:szCs w:val="18"/>
+              </w:rPr>
+              <w:t xml:space="preserve"> </w:t>
+            </w:r>
+          </w:p>
+          <w:p>
+            <w:pPr>
+              <w:rPr>
+                <w:sz w:val="18"/>
+                <w:szCs w:val="18"/>
+                <w:vertAlign w:val="superscript"/>
+              </w:rPr>
+            </w:pPr>
+            <w:r>
+              <w:rPr>
+                <w:sz w:val="18"/>
+                <w:szCs w:val="18"/>
+              </w:rPr>
+              <w:t>T</w:t>
+            </w:r>
+            <w:r>
+              <w:rPr>
+                <w:sz w:val="18"/>
+                <w:szCs w:val="18"/>
+                <w:vertAlign w:val="superscript"/>
+              </w:rPr>
+              <w:noBreakHyphen/>
+            </w:r>
+            <w:r>
+              <w:rPr>
+                <w:sz w:val="18"/>
+                <w:szCs w:val="18"/>
+              </w:rPr>
+              <w:t>T</w:t>
+            </w:r>
+            <w:r>
+              <w:rPr>
+                <w:sz w:val="18"/>
+                <w:szCs w:val="18"/>
+                <w:vertAlign w:val="superscript"/>
+              </w:rPr>
+              <w:t xml:space="preserve">-   </w:t>
+            </w:r>
+          </w:p>
+          <w:p>
+            <w:pPr>
+              <w:rPr>
+                <w:sz w:val="18"/>
+                <w:szCs w:val="18"/>
+                <w:vertAlign w:val="superscript"/>
+              </w:rPr>
+            </w:pPr>
+          </w:p>
+          <w:p>
+            <w:pPr>
+              <w:jc w:val="right"/>
+              <w:rPr>
+                <w:sz w:val="18"/>
+                <w:szCs w:val="18"/>
+              </w:rPr>
+            </w:pPr>
+            <w:r>
+              <w:rPr>
+                <w:sz w:val="18"/>
+                <w:szCs w:val="18"/>
+              </w:rPr>
+              <w:t xml:space="preserve">    Cas9</w:t>
+            </w:r>
+            <w:r>
+              <w:rPr>
+                <w:sz w:val="18"/>
+                <w:szCs w:val="18"/>
+                <w:vertAlign w:val="superscript"/>
+              </w:rPr>
+              <w:t>+</w:t>
+            </w:r>
+            <w:r>
+              <w:rPr>
+                <w:sz w:val="18"/>
+                <w:szCs w:val="18"/>
+              </w:rPr>
+              <w:t xml:space="preserve"> Cas9</w:t>
+            </w:r>
+            <w:r>
+              <w:rPr>
+                <w:sz w:val="18"/>
+                <w:szCs w:val="18"/>
+                <w:vertAlign w:val="superscript"/>
+              </w:rPr>
+              <w:t>-</w:t>
+            </w:r>
+            <w:r>
+              <w:rPr>
+                <w:sz w:val="18"/>
+                <w:szCs w:val="18"/>
+              </w:rPr>
+              <w:t xml:space="preserve"> </w:t>
+            </w:r>
+          </w:p>
+          <w:p>
+            <w:r>
+              <w:rPr>
+                <w:sz w:val="18"/>
+                <w:szCs w:val="18"/>
+              </w:rPr>
+              <w:t xml:space="preserve">                                   </w:t>
+            </w:r>
+            <w:r>
+              <w:rPr>
+                <w:sz w:val="18"/>
+                <w:szCs w:val="18"/>
+              </w:rPr>
+              <w:t>T</w:t>
+            </w:r>
+            <w:r>
+              <w:rPr>
+                <w:sz w:val="18"/>
+                <w:szCs w:val="18"/>
+                <w:vertAlign w:val="superscript"/>
+              </w:rPr>
+              <w:noBreakHyphen/>
+            </w:r>
+            <w:r>
+              <w:rPr>
+                <w:sz w:val="18"/>
+                <w:szCs w:val="18"/>
+              </w:rPr>
+              <w:t>T</w:t>
+            </w:r>
+            <w:r>
+              <w:rPr>
+                <w:sz w:val="18"/>
+                <w:szCs w:val="18"/>
+                <w:vertAlign w:val="superscript"/>
+              </w:rPr>
+              <w:t>+</w:t>
+            </w:r>
+          </w:p>
+        </w:tc>
+        <w:tc>
+          <w:tcPr>
+            <w:tcW w:w="1919" w:type="dxa"/>
+            <w:tcBorders>
+              <w:tr2bl w:val="single" w:sz="4" w:space="0" w:color="auto"/>
+            </w:tcBorders>
+          </w:tcPr>
+          <w:p>
+            <w:pPr>
+              <w:rPr>
+                <w:sz w:val="18"/>
+                <w:szCs w:val="18"/>
+              </w:rPr>
+            </w:pPr>
+            <w:r>
+              <w:rPr>
+                <w:sz w:val="18"/>
+                <w:szCs w:val="18"/>
+              </w:rPr>
+              <w:t>Cas9</w:t>
+            </w:r>
+            <w:r>
+              <w:rPr>
+                <w:sz w:val="18"/>
+                <w:szCs w:val="18"/>
+                <w:vertAlign w:val="superscript"/>
+              </w:rPr>
+              <w:t>+</w:t>
+            </w:r>
+            <w:r>
+              <w:rPr>
+                <w:sz w:val="18"/>
+                <w:szCs w:val="18"/>
+              </w:rPr>
+              <w:t xml:space="preserve"> Cas9</w:t>
+            </w:r>
+            <w:r>
+              <w:rPr>
+                <w:sz w:val="18"/>
+                <w:szCs w:val="18"/>
+                <w:vertAlign w:val="superscript"/>
+              </w:rPr>
+              <w:t>-</w:t>
+            </w:r>
+            <w:r>
+              <w:rPr>
+                <w:sz w:val="18"/>
+                <w:szCs w:val="18"/>
+              </w:rPr>
+              <w:t xml:space="preserve"> </w:t>
+            </w:r>
+          </w:p>
+          <w:p>
+            <w:pPr>
+              <w:rPr>
+                <w:sz w:val="18"/>
+                <w:szCs w:val="18"/>
+                <w:vertAlign w:val="superscript"/>
+              </w:rPr>
+            </w:pPr>
+            <w:r>
+              <w:rPr>
+                <w:sz w:val="18"/>
+                <w:szCs w:val="18"/>
+              </w:rPr>
+              <w:t>T</w:t>
+            </w:r>
+            <w:r>
+              <w:rPr>
+                <w:sz w:val="18"/>
+                <w:szCs w:val="18"/>
+                <w:vertAlign w:val="superscript"/>
+              </w:rPr>
+              <w:noBreakHyphen/>
+            </w:r>
+            <w:r>
+              <w:rPr>
+                <w:sz w:val="18"/>
+                <w:szCs w:val="18"/>
+              </w:rPr>
+              <w:t>T</w:t>
+            </w:r>
+            <w:r>
+              <w:rPr>
+                <w:sz w:val="18"/>
+                <w:szCs w:val="18"/>
+                <w:vertAlign w:val="superscript"/>
+              </w:rPr>
+              <w:t xml:space="preserve">-   </w:t>
+            </w:r>
+          </w:p>
+          <w:p>
+            <w:pPr>
+              <w:rPr>
+                <w:sz w:val="18"/>
+                <w:szCs w:val="18"/>
+                <w:vertAlign w:val="superscript"/>
+              </w:rPr>
+            </w:pPr>
+          </w:p>
+          <w:p>
+            <w:pPr>
+              <w:jc w:val="right"/>
+              <w:rPr>
+                <w:sz w:val="18"/>
+                <w:szCs w:val="18"/>
+              </w:rPr>
+            </w:pPr>
+            <w:r>
+              <w:rPr>
+                <w:sz w:val="18"/>
+                <w:szCs w:val="18"/>
+              </w:rPr>
+              <w:t xml:space="preserve">    Cas9</w:t>
+            </w:r>
+            <w:r>
+              <w:rPr>
+                <w:sz w:val="18"/>
+                <w:szCs w:val="18"/>
+                <w:vertAlign w:val="superscript"/>
+              </w:rPr>
+              <w:t>+</w:t>
+            </w:r>
+            <w:r>
+              <w:rPr>
+                <w:sz w:val="18"/>
+                <w:szCs w:val="18"/>
+              </w:rPr>
+              <w:t xml:space="preserve"> Cas9</w:t>
+            </w:r>
+            <w:r>
+              <w:rPr>
+                <w:sz w:val="18"/>
+                <w:szCs w:val="18"/>
+                <w:vertAlign w:val="superscript"/>
+              </w:rPr>
+              <w:t>-</w:t>
+            </w:r>
+            <w:r>
+              <w:rPr>
+                <w:sz w:val="18"/>
+                <w:szCs w:val="18"/>
+              </w:rPr>
+              <w:t xml:space="preserve"> </w:t>
+            </w:r>
+          </w:p>
+          <w:p>
+            <w:r>
+              <w:rPr>
+                <w:sz w:val="18"/>
+                <w:szCs w:val="18"/>
+              </w:rPr>
+              <w:t xml:space="preserve">                                   </w:t>
+            </w:r>
+            <w:r>
+              <w:rPr>
+                <w:sz w:val="18"/>
+                <w:szCs w:val="18"/>
+              </w:rPr>
+              <w:t>T</w:t>
+            </w:r>
+            <w:r>
+              <w:rPr>
+                <w:sz w:val="18"/>
+                <w:szCs w:val="18"/>
+                <w:vertAlign w:val="superscript"/>
+              </w:rPr>
+              <w:noBreakHyphen/>
+            </w:r>
+            <w:r>
+              <w:rPr>
+                <w:sz w:val="18"/>
+                <w:szCs w:val="18"/>
+              </w:rPr>
+              <w:t>T</w:t>
+            </w:r>
+            <w:r>
+              <w:rPr>
+                <w:sz w:val="18"/>
+                <w:szCs w:val="18"/>
+                <w:vertAlign w:val="superscript"/>
+              </w:rPr>
+              <w:t>+</w:t>
+            </w:r>
+          </w:p>
+        </w:tc>
+      </w:tr>
+      <w:tr>
+        <w:trPr>
+          <w:trHeight w:val="1172"/>
+        </w:trPr>
+        <w:tc>
+          <w:tcPr>
+            <w:tcW w:w="2111" w:type="dxa"/>
+          </w:tcPr>
+          <w:p>
+            <w:pPr>
+              <w:rPr>
+                <w:vertAlign w:val="superscript"/>
+              </w:rPr>
+            </w:pPr>
+            <w:r>
+              <w:t>Cas9</w:t>
+            </w:r>
+            <w:r>
+              <w:rPr>
+                <w:vertAlign w:val="superscript"/>
+              </w:rPr>
+              <w:t>-</w:t>
+            </w:r>
+            <w:r>
+              <w:t xml:space="preserve"> T</w:t>
+            </w:r>
+            <w:r>
+              <w:rPr>
+                <w:vertAlign w:val="superscript"/>
+              </w:rPr>
+              <w:t>+</w:t>
+            </w:r>
+          </w:p>
+        </w:tc>
+        <w:tc>
+          <w:tcPr>
+            <w:tcW w:w="1727" w:type="dxa"/>
+            <w:tcBorders>
+              <w:tr2bl w:val="single" w:sz="4" w:space="0" w:color="auto"/>
+            </w:tcBorders>
+          </w:tcPr>
+          <w:p>
+            <w:pPr>
+              <w:rPr>
+                <w:sz w:val="18"/>
+                <w:szCs w:val="18"/>
+              </w:rPr>
+            </w:pPr>
+            <w:r>
+              <w:rPr>
+                <w:sz w:val="18"/>
+                <w:szCs w:val="18"/>
+              </w:rPr>
+              <w:t>Cas9</w:t>
+            </w:r>
+            <w:r>
+              <w:rPr>
+                <w:sz w:val="18"/>
+                <w:szCs w:val="18"/>
+                <w:vertAlign w:val="superscript"/>
+              </w:rPr>
+              <w:t>+</w:t>
+            </w:r>
+            <w:r>
+              <w:rPr>
+                <w:sz w:val="18"/>
+                <w:szCs w:val="18"/>
+              </w:rPr>
+              <w:t xml:space="preserve"> Cas9</w:t>
+            </w:r>
+            <w:r>
+              <w:rPr>
+                <w:sz w:val="18"/>
+                <w:szCs w:val="18"/>
+                <w:vertAlign w:val="superscript"/>
+              </w:rPr>
+              <w:t>-</w:t>
+            </w:r>
+            <w:r>
+              <w:rPr>
+                <w:sz w:val="18"/>
+                <w:szCs w:val="18"/>
+              </w:rPr>
+              <w:t xml:space="preserve"> </w:t>
+            </w:r>
+          </w:p>
+          <w:p>
+            <w:pPr>
+              <w:rPr>
+                <w:sz w:val="18"/>
+                <w:szCs w:val="18"/>
+                <w:vertAlign w:val="superscript"/>
+              </w:rPr>
+            </w:pPr>
+            <w:r>
+              <w:rPr>
+                <w:sz w:val="18"/>
+                <w:szCs w:val="18"/>
+              </w:rPr>
+              <w:t>T</w:t>
+            </w:r>
+            <w:r>
+              <w:rPr>
+                <w:sz w:val="18"/>
+                <w:szCs w:val="18"/>
+                <w:vertAlign w:val="superscript"/>
+              </w:rPr>
+              <w:noBreakHyphen/>
+            </w:r>
+            <w:r>
+              <w:rPr>
+                <w:sz w:val="18"/>
+                <w:szCs w:val="18"/>
+              </w:rPr>
+              <w:t>T</w:t>
+            </w:r>
+            <w:r>
+              <w:rPr>
+                <w:sz w:val="18"/>
+                <w:szCs w:val="18"/>
+                <w:vertAlign w:val="superscript"/>
+              </w:rPr>
+              <w:t xml:space="preserve">-   </w:t>
+            </w:r>
+          </w:p>
+          <w:p>
+            <w:pPr>
+              <w:rPr>
+                <w:sz w:val="18"/>
+                <w:szCs w:val="18"/>
+                <w:vertAlign w:val="superscript"/>
+              </w:rPr>
+            </w:pPr>
+          </w:p>
+          <w:p>
+            <w:pPr>
+              <w:jc w:val="right"/>
+              <w:rPr>
+                <w:sz w:val="18"/>
+                <w:szCs w:val="18"/>
+              </w:rPr>
+            </w:pPr>
+            <w:r>
+              <w:rPr>
+                <w:sz w:val="18"/>
+                <w:szCs w:val="18"/>
+              </w:rPr>
+              <w:t xml:space="preserve">    Cas9</w:t>
+            </w:r>
+            <w:r>
+              <w:rPr>
+                <w:sz w:val="18"/>
+                <w:szCs w:val="18"/>
+                <w:vertAlign w:val="superscript"/>
+              </w:rPr>
+              <w:t>+</w:t>
+            </w:r>
+            <w:r>
+              <w:rPr>
+                <w:sz w:val="18"/>
+                <w:szCs w:val="18"/>
+              </w:rPr>
+              <w:t xml:space="preserve"> Cas9</w:t>
+            </w:r>
+            <w:r>
+              <w:rPr>
+                <w:sz w:val="18"/>
+                <w:szCs w:val="18"/>
+                <w:vertAlign w:val="superscript"/>
+              </w:rPr>
+              <w:t>-</w:t>
+            </w:r>
+            <w:r>
+              <w:rPr>
+                <w:sz w:val="18"/>
+                <w:szCs w:val="18"/>
+              </w:rPr>
+              <w:t xml:space="preserve"> </w:t>
+            </w:r>
+          </w:p>
+          <w:p>
+            <w:r>
+              <w:rPr>
+                <w:sz w:val="18"/>
+                <w:szCs w:val="18"/>
+              </w:rPr>
+              <w:t xml:space="preserve">                              </w:t>
+            </w:r>
+            <w:r>
+              <w:rPr>
+                <w:sz w:val="18"/>
+                <w:szCs w:val="18"/>
+              </w:rPr>
+              <w:t>T</w:t>
+            </w:r>
+            <w:r>
+              <w:rPr>
+                <w:sz w:val="18"/>
+                <w:szCs w:val="18"/>
+                <w:vertAlign w:val="superscript"/>
+              </w:rPr>
+              <w:noBreakHyphen/>
+            </w:r>
+            <w:r>
+              <w:rPr>
+                <w:sz w:val="18"/>
+                <w:szCs w:val="18"/>
+              </w:rPr>
+              <w:t>T</w:t>
+            </w:r>
+            <w:r>
+              <w:rPr>
+                <w:sz w:val="18"/>
+                <w:szCs w:val="18"/>
+                <w:vertAlign w:val="superscript"/>
+              </w:rPr>
+              <w:t>+</w:t>
+            </w:r>
+          </w:p>
+        </w:tc>
+        <w:tc>
+          <w:tcPr>
+            <w:tcW w:w="1919" w:type="dxa"/>
+            <w:tcBorders>
+              <w:tr2bl w:val="single" w:sz="4" w:space="0" w:color="auto"/>
+            </w:tcBorders>
+          </w:tcPr>
+          <w:p>
+            <w:pPr>
+              <w:rPr>
+                <w:sz w:val="18"/>
+                <w:szCs w:val="18"/>
+              </w:rPr>
+            </w:pPr>
+            <w:r>
+              <w:rPr>
+                <w:sz w:val="18"/>
+                <w:szCs w:val="18"/>
+              </w:rPr>
+              <w:t>Cas9</w:t>
+            </w:r>
+            <w:r>
+              <w:rPr>
+                <w:sz w:val="18"/>
+                <w:szCs w:val="18"/>
+                <w:vertAlign w:val="superscript"/>
+              </w:rPr>
+              <w:t>+</w:t>
+            </w:r>
+            <w:r>
+              <w:rPr>
+                <w:sz w:val="18"/>
+                <w:szCs w:val="18"/>
+              </w:rPr>
+              <w:t xml:space="preserve"> Cas9</w:t>
+            </w:r>
+            <w:r>
+              <w:rPr>
+                <w:sz w:val="18"/>
+                <w:szCs w:val="18"/>
+                <w:vertAlign w:val="superscript"/>
+              </w:rPr>
+              <w:t>-</w:t>
+            </w:r>
+            <w:r>
+              <w:rPr>
+                <w:sz w:val="18"/>
+                <w:szCs w:val="18"/>
+              </w:rPr>
+              <w:t xml:space="preserve"> </w:t>
+            </w:r>
+          </w:p>
+          <w:p>
+            <w:pPr>
+              <w:rPr>
+                <w:sz w:val="18"/>
+                <w:szCs w:val="18"/>
+                <w:vertAlign w:val="superscript"/>
+              </w:rPr>
+            </w:pPr>
+            <w:r>
+              <w:rPr>
+                <w:sz w:val="18"/>
+                <w:szCs w:val="18"/>
+              </w:rPr>
+              <w:t>T</w:t>
+            </w:r>
+            <w:r>
+              <w:rPr>
+                <w:sz w:val="18"/>
+                <w:szCs w:val="18"/>
+                <w:vertAlign w:val="superscript"/>
+              </w:rPr>
+              <w:noBreakHyphen/>
+            </w:r>
+            <w:r>
+              <w:rPr>
+                <w:sz w:val="18"/>
+                <w:szCs w:val="18"/>
+              </w:rPr>
+              <w:t>T</w:t>
+            </w:r>
+            <w:r>
+              <w:rPr>
+                <w:sz w:val="18"/>
+                <w:szCs w:val="18"/>
+                <w:vertAlign w:val="superscript"/>
+              </w:rPr>
+              <w:t xml:space="preserve">-   </w:t>
+            </w:r>
+          </w:p>
+          <w:p>
+            <w:pPr>
+              <w:rPr>
+                <w:sz w:val="18"/>
+                <w:szCs w:val="18"/>
+                <w:vertAlign w:val="superscript"/>
+              </w:rPr>
+            </w:pPr>
+          </w:p>
+          <w:p>
+            <w:pPr>
+              <w:jc w:val="right"/>
+              <w:rPr>
+                <w:sz w:val="18"/>
+                <w:szCs w:val="18"/>
+              </w:rPr>
+            </w:pPr>
+            <w:r>
+              <w:rPr>
+                <w:sz w:val="18"/>
+                <w:szCs w:val="18"/>
+              </w:rPr>
+              <w:t xml:space="preserve">    Cas9</w:t>
+            </w:r>
+            <w:r>
+              <w:rPr>
+                <w:sz w:val="18"/>
+                <w:szCs w:val="18"/>
+                <w:vertAlign w:val="superscript"/>
+              </w:rPr>
+              <w:t>+</w:t>
+            </w:r>
+            <w:r>
+              <w:rPr>
+                <w:sz w:val="18"/>
+                <w:szCs w:val="18"/>
+              </w:rPr>
+              <w:t xml:space="preserve"> Cas9</w:t>
+            </w:r>
+            <w:r>
+              <w:rPr>
+                <w:sz w:val="18"/>
+                <w:szCs w:val="18"/>
+                <w:vertAlign w:val="superscript"/>
+              </w:rPr>
+              <w:t>-</w:t>
+            </w:r>
+            <w:r>
+              <w:rPr>
+                <w:sz w:val="18"/>
+                <w:szCs w:val="18"/>
+              </w:rPr>
+              <w:t xml:space="preserve"> </w:t>
+            </w:r>
+          </w:p>
+          <w:p>
+            <w:r>
+              <w:rPr>
+                <w:sz w:val="18"/>
+                <w:szCs w:val="18"/>
+              </w:rPr>
+              <w:t xml:space="preserve">                                   </w:t>
+            </w:r>
+            <w:r>
+              <w:rPr>
+                <w:sz w:val="18"/>
+                <w:szCs w:val="18"/>
+              </w:rPr>
+              <w:t>T</w:t>
+            </w:r>
+            <w:r>
+              <w:rPr>
+                <w:sz w:val="18"/>
+                <w:szCs w:val="18"/>
+                <w:vertAlign w:val="superscript"/>
+              </w:rPr>
+              <w:noBreakHyphen/>
+            </w:r>
+            <w:r>
+              <w:rPr>
+                <w:sz w:val="18"/>
+                <w:szCs w:val="18"/>
+              </w:rPr>
+              <w:t>T</w:t>
+            </w:r>
+            <w:r>
+              <w:rPr>
+                <w:sz w:val="18"/>
+                <w:szCs w:val="18"/>
+                <w:vertAlign w:val="superscript"/>
+              </w:rPr>
+              <w:t>+</w:t>
+            </w:r>
+          </w:p>
+        </w:tc>
+        <w:tc>
+          <w:tcPr>
+            <w:tcW w:w="1919" w:type="dxa"/>
+            <w:tcBorders>
+              <w:tr2bl w:val="single" w:sz="4" w:space="0" w:color="auto"/>
+            </w:tcBorders>
+          </w:tcPr>
+          <w:p>
+            <w:pPr>
+              <w:rPr>
+                <w:sz w:val="18"/>
+                <w:szCs w:val="18"/>
+              </w:rPr>
+            </w:pPr>
+            <w:r>
+              <w:rPr>
+                <w:sz w:val="18"/>
+                <w:szCs w:val="18"/>
+              </w:rPr>
+              <w:t>Cas9</w:t>
+            </w:r>
+            <w:r>
+              <w:rPr>
+                <w:sz w:val="18"/>
+                <w:szCs w:val="18"/>
+                <w:vertAlign w:val="superscript"/>
+              </w:rPr>
+              <w:t>+</w:t>
+            </w:r>
+            <w:r>
+              <w:rPr>
+                <w:sz w:val="18"/>
+                <w:szCs w:val="18"/>
+              </w:rPr>
+              <w:t xml:space="preserve"> Cas9</w:t>
+            </w:r>
+            <w:r>
+              <w:rPr>
+                <w:sz w:val="18"/>
+                <w:szCs w:val="18"/>
+                <w:vertAlign w:val="superscript"/>
+              </w:rPr>
+              <w:t>-</w:t>
+            </w:r>
+            <w:r>
+              <w:rPr>
+                <w:sz w:val="18"/>
+                <w:szCs w:val="18"/>
+              </w:rPr>
+              <w:t xml:space="preserve"> </w:t>
+            </w:r>
+          </w:p>
+          <w:p>
+            <w:pPr>
+              <w:rPr>
+                <w:sz w:val="18"/>
+                <w:szCs w:val="18"/>
+                <w:vertAlign w:val="superscript"/>
+              </w:rPr>
+            </w:pPr>
+            <w:r>
+              <w:rPr>
+                <w:sz w:val="18"/>
+                <w:szCs w:val="18"/>
+              </w:rPr>
+              <w:t>T</w:t>
+            </w:r>
+            <w:r>
+              <w:rPr>
+                <w:sz w:val="18"/>
+                <w:szCs w:val="18"/>
+                <w:vertAlign w:val="superscript"/>
+              </w:rPr>
+              <w:noBreakHyphen/>
+            </w:r>
+            <w:r>
+              <w:rPr>
+                <w:sz w:val="18"/>
+                <w:szCs w:val="18"/>
+              </w:rPr>
+              <w:t>T</w:t>
+            </w:r>
+            <w:r>
+              <w:rPr>
+                <w:sz w:val="18"/>
+                <w:szCs w:val="18"/>
+                <w:vertAlign w:val="superscript"/>
+              </w:rPr>
+              <w:t xml:space="preserve">-   </w:t>
+            </w:r>
+          </w:p>
+          <w:p>
+            <w:pPr>
+              <w:rPr>
+                <w:sz w:val="18"/>
+                <w:szCs w:val="18"/>
+                <w:vertAlign w:val="superscript"/>
+              </w:rPr>
+            </w:pPr>
+          </w:p>
+          <w:p>
+            <w:pPr>
+              <w:jc w:val="right"/>
+              <w:rPr>
+                <w:sz w:val="18"/>
+                <w:szCs w:val="18"/>
+              </w:rPr>
+            </w:pPr>
+            <w:r>
+              <w:rPr>
+                <w:sz w:val="18"/>
+                <w:szCs w:val="18"/>
+              </w:rPr>
+              <w:t xml:space="preserve">    Cas9</w:t>
+            </w:r>
+            <w:r>
+              <w:rPr>
+                <w:sz w:val="18"/>
+                <w:szCs w:val="18"/>
+                <w:vertAlign w:val="superscript"/>
+              </w:rPr>
+              <w:t>+</w:t>
+            </w:r>
+            <w:r>
+              <w:rPr>
+                <w:sz w:val="18"/>
+                <w:szCs w:val="18"/>
+              </w:rPr>
+              <w:t xml:space="preserve"> Cas9</w:t>
+            </w:r>
+            <w:r>
+              <w:rPr>
+                <w:sz w:val="18"/>
+                <w:szCs w:val="18"/>
+                <w:vertAlign w:val="superscript"/>
+              </w:rPr>
+              <w:t>-</w:t>
+            </w:r>
+            <w:r>
+              <w:rPr>
+                <w:sz w:val="18"/>
+                <w:szCs w:val="18"/>
+              </w:rPr>
+              <w:t xml:space="preserve"> </w:t>
+            </w:r>
+          </w:p>
+          <w:p>
+            <w:r>
+              <w:rPr>
+                <w:sz w:val="18"/>
+                <w:szCs w:val="18"/>
+              </w:rPr>
+              <w:t xml:space="preserve">                                   </w:t>
+            </w:r>
+            <w:r>
+              <w:rPr>
+                <w:sz w:val="18"/>
+                <w:szCs w:val="18"/>
+              </w:rPr>
+              <w:t>T</w:t>
+            </w:r>
+            <w:r>
+              <w:rPr>
+                <w:sz w:val="18"/>
+                <w:szCs w:val="18"/>
+                <w:vertAlign w:val="superscript"/>
+              </w:rPr>
+              <w:noBreakHyphen/>
+            </w:r>
+            <w:r>
+              <w:rPr>
+                <w:sz w:val="18"/>
+                <w:szCs w:val="18"/>
+              </w:rPr>
+              <w:t>T</w:t>
+            </w:r>
+            <w:r>
+              <w:rPr>
+                <w:sz w:val="18"/>
+                <w:szCs w:val="18"/>
+                <w:vertAlign w:val="superscript"/>
+              </w:rPr>
+              <w:t>+</w:t>
+            </w:r>
+          </w:p>
+        </w:tc>
+        <w:tc>
+          <w:tcPr>
+            <w:tcW w:w="1919" w:type="dxa"/>
+            <w:tcBorders>
+              <w:tr2bl w:val="single" w:sz="4" w:space="0" w:color="auto"/>
+            </w:tcBorders>
+          </w:tcPr>
+          <w:p>
+            <w:pPr>
+              <w:rPr>
+                <w:sz w:val="18"/>
+                <w:szCs w:val="18"/>
+              </w:rPr>
+            </w:pPr>
+            <w:r>
+              <w:rPr>
+                <w:sz w:val="18"/>
+                <w:szCs w:val="18"/>
+              </w:rPr>
+              <w:t>Cas9</w:t>
+            </w:r>
+            <w:r>
+              <w:rPr>
+                <w:sz w:val="18"/>
+                <w:szCs w:val="18"/>
+                <w:vertAlign w:val="superscript"/>
+              </w:rPr>
+              <w:t>+</w:t>
+            </w:r>
+            <w:r>
+              <w:rPr>
+                <w:sz w:val="18"/>
+                <w:szCs w:val="18"/>
+              </w:rPr>
+              <w:t xml:space="preserve"> Cas9</w:t>
+            </w:r>
+            <w:r>
+              <w:rPr>
+                <w:sz w:val="18"/>
+                <w:szCs w:val="18"/>
+                <w:vertAlign w:val="superscript"/>
+              </w:rPr>
+              <w:t>-</w:t>
+            </w:r>
+            <w:r>
+              <w:rPr>
+                <w:sz w:val="18"/>
+                <w:szCs w:val="18"/>
+              </w:rPr>
+              <w:t xml:space="preserve"> </w:t>
+            </w:r>
+          </w:p>
+          <w:p>
+            <w:pPr>
+              <w:rPr>
+                <w:sz w:val="18"/>
+                <w:szCs w:val="18"/>
+                <w:vertAlign w:val="superscript"/>
+              </w:rPr>
+            </w:pPr>
+            <w:r>
+              <w:rPr>
+                <w:sz w:val="18"/>
+                <w:szCs w:val="18"/>
+              </w:rPr>
+              <w:t>T</w:t>
+            </w:r>
+            <w:r>
+              <w:rPr>
+                <w:sz w:val="18"/>
+                <w:szCs w:val="18"/>
+                <w:vertAlign w:val="superscript"/>
+              </w:rPr>
+              <w:noBreakHyphen/>
+            </w:r>
+            <w:r>
+              <w:rPr>
+                <w:sz w:val="18"/>
+                <w:szCs w:val="18"/>
+              </w:rPr>
+              <w:t>T</w:t>
+            </w:r>
+            <w:r>
+              <w:rPr>
+                <w:sz w:val="18"/>
+                <w:szCs w:val="18"/>
+                <w:vertAlign w:val="superscript"/>
+              </w:rPr>
+              <w:t xml:space="preserve">-   </w:t>
+            </w:r>
+          </w:p>
+          <w:p>
+            <w:pPr>
+              <w:rPr>
+                <w:sz w:val="18"/>
+                <w:szCs w:val="18"/>
+                <w:vertAlign w:val="superscript"/>
+              </w:rPr>
+            </w:pPr>
+          </w:p>
+          <w:p>
+            <w:pPr>
+              <w:jc w:val="right"/>
+              <w:rPr>
+                <w:sz w:val="18"/>
+                <w:szCs w:val="18"/>
+              </w:rPr>
+            </w:pPr>
+            <w:r>
+              <w:rPr>
+                <w:sz w:val="18"/>
+                <w:szCs w:val="18"/>
+              </w:rPr>
+              <w:t xml:space="preserve">    Cas9</w:t>
+            </w:r>
+            <w:r>
+              <w:rPr>
+                <w:sz w:val="18"/>
+                <w:szCs w:val="18"/>
+                <w:vertAlign w:val="superscript"/>
+              </w:rPr>
+              <w:t>+</w:t>
+            </w:r>
+            <w:r>
+              <w:rPr>
+                <w:sz w:val="18"/>
+                <w:szCs w:val="18"/>
+              </w:rPr>
+              <w:t xml:space="preserve"> Cas9</w:t>
+            </w:r>
+            <w:r>
+              <w:rPr>
+                <w:sz w:val="18"/>
+                <w:szCs w:val="18"/>
+                <w:vertAlign w:val="superscript"/>
+              </w:rPr>
+              <w:t>-</w:t>
+            </w:r>
+            <w:r>
+              <w:rPr>
+                <w:sz w:val="18"/>
+                <w:szCs w:val="18"/>
+              </w:rPr>
+              <w:t xml:space="preserve"> </w:t>
+            </w:r>
+          </w:p>
+          <w:p>
+            <w:r>
+              <w:rPr>
+                <w:sz w:val="18"/>
+                <w:szCs w:val="18"/>
+              </w:rPr>
+              <w:t xml:space="preserve">                                   </w:t>
+            </w:r>
+            <w:r>
+              <w:rPr>
+                <w:sz w:val="18"/>
+                <w:szCs w:val="18"/>
+              </w:rPr>
+              <w:t>T</w:t>
+            </w:r>
+            <w:r>
+              <w:rPr>
+                <w:sz w:val="18"/>
+                <w:szCs w:val="18"/>
+                <w:vertAlign w:val="superscript"/>
+              </w:rPr>
+              <w:noBreakHyphen/>
+            </w:r>
+            <w:r>
+              <w:rPr>
+                <w:sz w:val="18"/>
+                <w:szCs w:val="18"/>
+              </w:rPr>
+              <w:t>T</w:t>
+            </w:r>
+            <w:r>
+              <w:rPr>
+                <w:sz w:val="18"/>
+                <w:szCs w:val="18"/>
+                <w:vertAlign w:val="superscript"/>
+              </w:rPr>
+              <w:t>+</w:t>
+            </w:r>
+          </w:p>
+        </w:tc>
+      </w:tr>
+    </w:tbl>
+    <w:p>
+      <w:pPr>
+        <w:rPr>
+          <w:lang w:val="en"/>
+        </w:rPr>
+      </w:pPr>
     </w:p>
     <w:p>
       <w:pPr>
         <w:rPr>
+          <w:lang w:val="en"/>
+        </w:rPr>
+      </w:pPr>
+    </w:p>
+    <w:p>
+      <w:pPr>
+        <w:rPr>
+          <w:lang w:val="en"/>
+        </w:rPr>
+      </w:pPr>
+    </w:p>
+    <w:p>
+      <w:pPr>
+        <w:rPr>
+          <w:lang w:val="en"/>
+        </w:rPr>
+      </w:pPr>
+    </w:p>
+    <w:p>
+      <w:pPr>
+        <w:rPr>
+          <w:lang w:val="en"/>
+        </w:rPr>
+      </w:pPr>
+    </w:p>
+    <w:p>
+      <w:pPr>
+        <w:rPr>
+          <w:lang w:val="en"/>
+        </w:rPr>
+      </w:pPr>
+    </w:p>
+    <w:p>
+      <w:pPr>
+        <w:rPr>
+          <w:lang w:val="en"/>
+        </w:rPr>
+      </w:pPr>
+    </w:p>
+    <w:p>
+      <w:pPr>
+        <w:rPr>
+          <w:lang w:val="en"/>
+        </w:rPr>
+      </w:pPr>
+    </w:p>
+    <w:p>
+      <w:pPr>
+        <w:rPr>
           <w:b/>
           <w:bCs/>
           <w:u w:val="single"/>
@@ -821,9 +4181,11 @@
         <w:rPr>
           <w:b/>
           <w:bCs/>
+          <w:noProof/>
           <w:u w:val="single"/>
           <w:lang w:val="en"/>
         </w:rPr>
+        <w:lastRenderedPageBreak/>
         <w:drawing>
           <wp:inline distT="0" distB="0" distL="0" distR="0" wp14:anchorId="4C2DBA09" wp14:editId="0265CB9D">
             <wp:extent cx="2263181" cy="3114675"/>
@@ -917,21 +4279,7 @@
           <w:rFonts w:ascii="Calibri" w:hAnsi="Calibri" w:cs="Calibri"/>
           <w:lang w:val="en"/>
         </w:rPr>
-        <w:t xml:space="preserve">Fitness of </w:t>
-      </w:r>
-      <w:r>
-        <w:rPr>
-          <w:rFonts w:ascii="Calibri" w:hAnsi="Calibri" w:cs="Calibri"/>
-          <w:lang w:val="en"/>
-        </w:rPr>
-        <w:t>TARE</w:t>
-      </w:r>
-      <w:r>
-        <w:rPr>
-          <w:rFonts w:ascii="Calibri" w:hAnsi="Calibri" w:cs="Calibri"/>
-          <w:lang w:val="en"/>
-        </w:rPr>
-        <w:t xml:space="preserve"> population vs Wild type </w:t>
+        <w:t xml:space="preserve">Fitness of TARE population vs Wild type </w:t>
       </w:r>
     </w:p>
     <w:p>

</xml_diff>